<commit_message>
Finish problem 3 report
</commit_message>
<xml_diff>
--- a/A1/report/MMAI 891 - Individual Assignment - Hasan, Sadman Sakib.docx
+++ b/A1/report/MMAI 891 - Individual Assignment - Hasan, Sadman Sakib.docx
@@ -808,7 +808,7 @@
             </w:rPr>
             <w:fldChar w:fldCharType="separate"/>
           </w:r>
-          <w:hyperlink w:anchor="_Toc2352293" w:history="1">
+          <w:hyperlink w:anchor="_Toc2433480" w:history="1">
             <w:r>
               <w:rPr>
                 <w:rStyle w:val="Hyperlink"/>
@@ -835,7 +835,7 @@
                 <w:noProof/>
                 <w:webHidden/>
               </w:rPr>
-              <w:instrText xml:space="preserve"> PAGEREF _Toc2352293 \h </w:instrText>
+              <w:instrText xml:space="preserve"> PAGEREF _Toc2433480 \h </w:instrText>
             </w:r>
             <w:r>
               <w:rPr>
@@ -867,6 +867,154 @@
           </w:hyperlink>
         </w:p>
         <w:p>
+          <w:pPr>
+            <w:pStyle w:val="TOC1"/>
+            <w:tabs>
+              <w:tab w:val="right" w:leader="dot" w:pos="9350"/>
+            </w:tabs>
+            <w:rPr>
+              <w:rFonts w:eastAsiaTheme="minorEastAsia" w:cstheme="minorBidi"/>
+              <w:b w:val="0"/>
+              <w:bCs w:val="0"/>
+              <w:i w:val="0"/>
+              <w:iCs w:val="0"/>
+              <w:noProof/>
+              <w:lang w:val="en-CA"/>
+            </w:rPr>
+          </w:pPr>
+          <w:hyperlink w:anchor="_Toc2433481" w:history="1">
+            <w:r>
+              <w:rPr>
+                <w:rStyle w:val="Hyperlink"/>
+                <w:noProof/>
+              </w:rPr>
+              <w:t>Problem 2</w:t>
+            </w:r>
+            <w:r>
+              <w:rPr>
+                <w:noProof/>
+                <w:webHidden/>
+              </w:rPr>
+              <w:tab/>
+            </w:r>
+            <w:r>
+              <w:rPr>
+                <w:noProof/>
+                <w:webHidden/>
+              </w:rPr>
+              <w:fldChar w:fldCharType="begin"/>
+            </w:r>
+            <w:r>
+              <w:rPr>
+                <w:noProof/>
+                <w:webHidden/>
+              </w:rPr>
+              <w:instrText xml:space="preserve"> PAGEREF _Toc2433481 \h </w:instrText>
+            </w:r>
+            <w:r>
+              <w:rPr>
+                <w:noProof/>
+                <w:webHidden/>
+              </w:rPr>
+            </w:r>
+            <w:r>
+              <w:rPr>
+                <w:noProof/>
+                <w:webHidden/>
+              </w:rPr>
+              <w:fldChar w:fldCharType="separate"/>
+            </w:r>
+            <w:r>
+              <w:rPr>
+                <w:noProof/>
+                <w:webHidden/>
+              </w:rPr>
+              <w:t>11</w:t>
+            </w:r>
+            <w:r>
+              <w:rPr>
+                <w:noProof/>
+                <w:webHidden/>
+              </w:rPr>
+              <w:fldChar w:fldCharType="end"/>
+            </w:r>
+          </w:hyperlink>
+        </w:p>
+        <w:p>
+          <w:pPr>
+            <w:pStyle w:val="TOC1"/>
+            <w:tabs>
+              <w:tab w:val="right" w:leader="dot" w:pos="9350"/>
+            </w:tabs>
+            <w:rPr>
+              <w:rFonts w:eastAsiaTheme="minorEastAsia" w:cstheme="minorBidi"/>
+              <w:b w:val="0"/>
+              <w:bCs w:val="0"/>
+              <w:i w:val="0"/>
+              <w:iCs w:val="0"/>
+              <w:noProof/>
+              <w:lang w:val="en-CA"/>
+            </w:rPr>
+          </w:pPr>
+          <w:hyperlink w:anchor="_Toc2433482" w:history="1">
+            <w:r>
+              <w:rPr>
+                <w:rStyle w:val="Hyperlink"/>
+                <w:noProof/>
+              </w:rPr>
+              <w:t>Problem 3</w:t>
+            </w:r>
+            <w:r>
+              <w:rPr>
+                <w:noProof/>
+                <w:webHidden/>
+              </w:rPr>
+              <w:tab/>
+            </w:r>
+            <w:r>
+              <w:rPr>
+                <w:noProof/>
+                <w:webHidden/>
+              </w:rPr>
+              <w:fldChar w:fldCharType="begin"/>
+            </w:r>
+            <w:r>
+              <w:rPr>
+                <w:noProof/>
+                <w:webHidden/>
+              </w:rPr>
+              <w:instrText xml:space="preserve"> PAGEREF _Toc2433482 \h </w:instrText>
+            </w:r>
+            <w:r>
+              <w:rPr>
+                <w:noProof/>
+                <w:webHidden/>
+              </w:rPr>
+            </w:r>
+            <w:r>
+              <w:rPr>
+                <w:noProof/>
+                <w:webHidden/>
+              </w:rPr>
+              <w:fldChar w:fldCharType="separate"/>
+            </w:r>
+            <w:r>
+              <w:rPr>
+                <w:noProof/>
+                <w:webHidden/>
+              </w:rPr>
+              <w:t>11</w:t>
+            </w:r>
+            <w:r>
+              <w:rPr>
+                <w:noProof/>
+                <w:webHidden/>
+              </w:rPr>
+              <w:fldChar w:fldCharType="end"/>
+            </w:r>
+          </w:hyperlink>
+        </w:p>
+        <w:p>
           <w:r>
             <w:rPr>
               <w:b/>
@@ -892,7 +1040,7 @@
         </w:rPr>
         <w:br w:type="column"/>
       </w:r>
-      <w:bookmarkStart w:id="0" w:name="_Toc2352293"/>
+      <w:bookmarkStart w:id="0" w:name="_Toc2433480"/>
       <w:r>
         <w:rPr>
           <w:b/>
@@ -1071,13 +1219,8 @@
         <w:t>on approach</w:t>
       </w:r>
       <w:r>
-        <w:t xml:space="preserve">: The package used for evaluating the tweets in lexicon approach is called </w:t>
-      </w:r>
-      <w:proofErr w:type="spellStart"/>
-      <w:r>
-        <w:t>vaderSentiment</w:t>
-      </w:r>
-      <w:proofErr w:type="spellEnd"/>
+        <w:t>: The package used for evaluating the tweets in lexicon approach is called vaderSentiment</w:t>
+      </w:r>
       <w:r>
         <w:rPr>
           <w:rStyle w:val="FootnoteReference"/>
@@ -1356,23 +1499,7 @@
         <w:t>Remove HTML characters:</w:t>
       </w:r>
       <w:r>
-        <w:t xml:space="preserve"> This included characters like &amp;</w:t>
-      </w:r>
-      <w:proofErr w:type="spellStart"/>
-      <w:r>
-        <w:t>quot</w:t>
-      </w:r>
-      <w:proofErr w:type="spellEnd"/>
-      <w:r>
-        <w:t>; or &amp;</w:t>
-      </w:r>
-      <w:proofErr w:type="spellStart"/>
-      <w:r>
-        <w:t>ampt</w:t>
-      </w:r>
-      <w:proofErr w:type="spellEnd"/>
-      <w:r>
-        <w:t>; which are used in embedded HTML texts</w:t>
+        <w:t xml:space="preserve"> This included characters like &amp;quot; or &amp;ampt; which are used in embedded HTML texts</w:t>
       </w:r>
       <w:r>
         <w:t>.</w:t>
@@ -2103,7 +2230,6 @@
           <w:szCs w:val="24"/>
         </w:rPr>
       </w:pPr>
-      <w:proofErr w:type="spellStart"/>
       <w:r>
         <w:rPr>
           <w:szCs w:val="24"/>
@@ -2114,14 +2240,7 @@
         <w:rPr>
           <w:szCs w:val="24"/>
         </w:rPr>
-        <w:t>in_df</w:t>
-      </w:r>
-      <w:proofErr w:type="spellEnd"/>
-      <w:r>
-        <w:rPr>
-          <w:szCs w:val="24"/>
-        </w:rPr>
-        <w:t>: 0.02</w:t>
+        <w:t>in_df: 0.02</w:t>
       </w:r>
     </w:p>
     <w:p>
@@ -2136,7 +2255,6 @@
           <w:szCs w:val="24"/>
         </w:rPr>
       </w:pPr>
-      <w:proofErr w:type="spellStart"/>
       <w:r>
         <w:rPr>
           <w:szCs w:val="24"/>
@@ -2147,14 +2265,7 @@
         <w:rPr>
           <w:szCs w:val="24"/>
         </w:rPr>
-        <w:t>ax_features</w:t>
-      </w:r>
-      <w:proofErr w:type="spellEnd"/>
-      <w:r>
-        <w:rPr>
-          <w:szCs w:val="24"/>
-        </w:rPr>
-        <w:t>: 14</w:t>
+        <w:t>ax_features: 14</w:t>
       </w:r>
     </w:p>
     <w:p>
@@ -2169,7 +2280,6 @@
           <w:szCs w:val="24"/>
         </w:rPr>
       </w:pPr>
-      <w:proofErr w:type="spellStart"/>
       <w:r>
         <w:rPr>
           <w:szCs w:val="24"/>
@@ -2180,14 +2290,7 @@
         <w:rPr>
           <w:szCs w:val="24"/>
         </w:rPr>
-        <w:t>_grams</w:t>
-      </w:r>
-      <w:proofErr w:type="spellEnd"/>
-      <w:r>
-        <w:rPr>
-          <w:szCs w:val="24"/>
-        </w:rPr>
-        <w:t>: [1, 3]</w:t>
+        <w:t>_grams: [1, 3]</w:t>
       </w:r>
     </w:p>
     <w:p>
@@ -2208,7 +2311,6 @@
         </w:rPr>
         <w:t xml:space="preserve">Used </w:t>
       </w:r>
-      <w:proofErr w:type="spellStart"/>
       <w:r>
         <w:rPr>
           <w:b/>
@@ -2216,7 +2318,6 @@
         </w:rPr>
         <w:t>CountVectorization</w:t>
       </w:r>
-      <w:proofErr w:type="spellEnd"/>
       <w:r>
         <w:rPr>
           <w:szCs w:val="24"/>
@@ -2240,16 +2341,8 @@
         <w:rPr>
           <w:szCs w:val="24"/>
         </w:rPr>
-        <w:t xml:space="preserve">Represented the words as BOW </w:t>
-      </w:r>
-      <w:proofErr w:type="spellStart"/>
-      <w:r>
-        <w:rPr>
-          <w:szCs w:val="24"/>
-        </w:rPr>
-        <w:t>corupus</w:t>
-      </w:r>
-      <w:proofErr w:type="spellEnd"/>
+        <w:t>Represented the words as BOW corupus</w:t>
+      </w:r>
     </w:p>
     <w:p>
       <w:pPr>
@@ -2302,19 +2395,11 @@
           <w:szCs w:val="24"/>
         </w:rPr>
       </w:pPr>
-      <w:proofErr w:type="spellStart"/>
-      <w:r>
-        <w:rPr>
-          <w:szCs w:val="24"/>
-        </w:rPr>
-        <w:t>num_topics</w:t>
-      </w:r>
-      <w:proofErr w:type="spellEnd"/>
-      <w:r>
-        <w:rPr>
-          <w:szCs w:val="24"/>
-        </w:rPr>
-        <w:t>=15</w:t>
+      <w:r>
+        <w:rPr>
+          <w:szCs w:val="24"/>
+        </w:rPr>
+        <w:t>num_topics=15</w:t>
       </w:r>
     </w:p>
     <w:p>
@@ -2706,21 +2791,7 @@
         <w:rPr>
           <w:szCs w:val="24"/>
         </w:rPr>
-        <w:t>solver = ["newton-cg", "</w:t>
-      </w:r>
-      <w:proofErr w:type="spellStart"/>
-      <w:r>
-        <w:rPr>
-          <w:szCs w:val="24"/>
-        </w:rPr>
-        <w:t>lbfgs</w:t>
-      </w:r>
-      <w:proofErr w:type="spellEnd"/>
-      <w:r>
-        <w:rPr>
-          <w:szCs w:val="24"/>
-        </w:rPr>
-        <w:t>", "sag", "saga"]</w:t>
+        <w:t>solver = ["newton-cg", "lbfgs", "sag", "saga"]</w:t>
       </w:r>
     </w:p>
     <w:p>
@@ -2735,33 +2806,11 @@
           <w:szCs w:val="24"/>
         </w:rPr>
       </w:pPr>
-      <w:proofErr w:type="spellStart"/>
-      <w:r>
-        <w:rPr>
-          <w:szCs w:val="24"/>
-        </w:rPr>
-        <w:t>multi_class</w:t>
-      </w:r>
-      <w:proofErr w:type="spellEnd"/>
-      <w:r>
-        <w:rPr>
-          <w:szCs w:val="24"/>
-        </w:rPr>
-        <w:t xml:space="preserve"> = ["</w:t>
-      </w:r>
-      <w:proofErr w:type="spellStart"/>
-      <w:r>
-        <w:rPr>
-          <w:szCs w:val="24"/>
-        </w:rPr>
-        <w:t>ovr</w:t>
-      </w:r>
-      <w:proofErr w:type="spellEnd"/>
-      <w:r>
-        <w:rPr>
-          <w:szCs w:val="24"/>
-        </w:rPr>
-        <w:t>", "multinomial", "auto"]</w:t>
+      <w:r>
+        <w:rPr>
+          <w:szCs w:val="24"/>
+        </w:rPr>
+        <w:t>multi_class = ["ovr", "multinomial", "auto"]</w:t>
       </w:r>
     </w:p>
     <w:p>
@@ -2776,19 +2825,11 @@
           <w:szCs w:val="24"/>
         </w:rPr>
       </w:pPr>
-      <w:proofErr w:type="spellStart"/>
-      <w:r>
-        <w:rPr>
-          <w:szCs w:val="24"/>
-        </w:rPr>
-        <w:t>max_iter</w:t>
-      </w:r>
-      <w:proofErr w:type="spellEnd"/>
-      <w:r>
-        <w:rPr>
-          <w:szCs w:val="24"/>
-        </w:rPr>
-        <w:t xml:space="preserve"> = [100, 200, 400]</w:t>
+      <w:r>
+        <w:rPr>
+          <w:szCs w:val="24"/>
+        </w:rPr>
+        <w:t>max_iter = [100, 200, 400]</w:t>
       </w:r>
     </w:p>
     <w:p>
@@ -2803,19 +2844,11 @@
           <w:szCs w:val="24"/>
         </w:rPr>
       </w:pPr>
-      <w:proofErr w:type="spellStart"/>
-      <w:r>
-        <w:rPr>
-          <w:szCs w:val="24"/>
-        </w:rPr>
-        <w:t>fit_intercept</w:t>
-      </w:r>
-      <w:proofErr w:type="spellEnd"/>
-      <w:r>
-        <w:rPr>
-          <w:szCs w:val="24"/>
-        </w:rPr>
-        <w:t xml:space="preserve"> = [True, False]</w:t>
+      <w:r>
+        <w:rPr>
+          <w:szCs w:val="24"/>
+        </w:rPr>
+        <w:t>fit_intercept = [True, False]</w:t>
       </w:r>
     </w:p>
     <w:p>
@@ -3517,23 +3550,7 @@
           <w:color w:val="000000"/>
           <w:szCs w:val="24"/>
         </w:rPr>
-        <w:t>To kick off #</w:t>
-      </w:r>
-      <w:proofErr w:type="spellStart"/>
-      <w:r>
-        <w:rPr>
-          <w:color w:val="000000"/>
-          <w:szCs w:val="24"/>
-        </w:rPr>
-        <w:t>SXSWi</w:t>
-      </w:r>
-      <w:proofErr w:type="spellEnd"/>
-      <w:r>
-        <w:rPr>
-          <w:color w:val="000000"/>
-          <w:szCs w:val="24"/>
-        </w:rPr>
-        <w:t xml:space="preserve"> @mention is giving away an iPad 2... Just visit the FB page to enter: {link} #SXSW</w:t>
+        <w:t>To kick off #SXSWi @mention is giving away an iPad 2... Just visit the FB page to enter: {link} #SXSW</w:t>
       </w:r>
     </w:p>
     <w:p>
@@ -3677,39 +3694,7 @@
           <w:color w:val="000000"/>
           <w:szCs w:val="24"/>
         </w:rPr>
-        <w:t>RT @mention Make sure you are donating to the JAPANESE Red Cross for #japan: {link} #</w:t>
-      </w:r>
-      <w:proofErr w:type="spellStart"/>
-      <w:r>
-        <w:rPr>
-          <w:color w:val="000000"/>
-          <w:szCs w:val="24"/>
-        </w:rPr>
-        <w:t>sxswcares</w:t>
-      </w:r>
-      <w:proofErr w:type="spellEnd"/>
-      <w:r>
-        <w:rPr>
-          <w:color w:val="000000"/>
-          <w:szCs w:val="24"/>
-        </w:rPr>
-        <w:t xml:space="preserve"> #</w:t>
-      </w:r>
-      <w:proofErr w:type="spellStart"/>
-      <w:r>
-        <w:rPr>
-          <w:color w:val="000000"/>
-          <w:szCs w:val="24"/>
-        </w:rPr>
-        <w:t>sxsw</w:t>
-      </w:r>
-      <w:proofErr w:type="spellEnd"/>
-      <w:r>
-        <w:rPr>
-          <w:color w:val="000000"/>
-          <w:szCs w:val="24"/>
-        </w:rPr>
-        <w:t xml:space="preserve"> #quake | thank YOU!</w:t>
+        <w:t>RT @mention Make sure you are donating to the JAPANESE Red Cross for #japan: {link} #sxswcares #sxsw #quake | thank YOU!</w:t>
       </w:r>
     </w:p>
     <w:p>
@@ -3846,49 +3831,8 @@
           <w:color w:val="000000"/>
           <w:szCs w:val="24"/>
         </w:rPr>
-        <w:t>Next up @mention #</w:t>
-      </w:r>
-      <w:proofErr w:type="spellStart"/>
-      <w:r>
-        <w:rPr>
-          <w:color w:val="000000"/>
-          <w:szCs w:val="24"/>
-        </w:rPr>
-        <w:t>sxswi</w:t>
-      </w:r>
-      <w:proofErr w:type="spellEnd"/>
-      <w:r>
-        <w:rPr>
-          <w:color w:val="000000"/>
-          <w:szCs w:val="24"/>
-        </w:rPr>
-        <w:t xml:space="preserve">: Your Mom Had An #iPad, Designing </w:t>
-      </w:r>
-      <w:proofErr w:type="gramStart"/>
-      <w:r>
-        <w:rPr>
-          <w:color w:val="000000"/>
-          <w:szCs w:val="24"/>
-        </w:rPr>
-        <w:t>For</w:t>
-      </w:r>
-      <w:proofErr w:type="gramEnd"/>
-      <w:r>
-        <w:rPr>
-          <w:color w:val="000000"/>
-          <w:szCs w:val="24"/>
-        </w:rPr>
-        <w:t xml:space="preserve"> Boomers #SXSW #</w:t>
-      </w:r>
-      <w:proofErr w:type="spellStart"/>
-      <w:r>
-        <w:rPr>
-          <w:color w:val="000000"/>
-          <w:szCs w:val="24"/>
-        </w:rPr>
-        <w:t>sxswi</w:t>
-      </w:r>
-      <w:proofErr w:type="spellEnd"/>
+        <w:t>Next up @mention #sxswi: Your Mom Had An #iPad, Designing For Boomers #SXSW #sxswi</w:t>
+      </w:r>
     </w:p>
     <w:p>
       <w:pPr>
@@ -4026,47 +3970,13 @@
         </w:rPr>
         <w:t xml:space="preserve"> </w:t>
       </w:r>
-      <w:proofErr w:type="gramStart"/>
       <w:r>
         <w:rPr>
           <w:color w:val="000000"/>
           <w:szCs w:val="24"/>
         </w:rPr>
-        <w:t>so</w:t>
-      </w:r>
-      <w:proofErr w:type="gramEnd"/>
-      <w:r>
-        <w:rPr>
-          <w:color w:val="000000"/>
-          <w:szCs w:val="24"/>
-        </w:rPr>
-        <w:t xml:space="preserve"> the iPad will be available while I'm in Austin for #</w:t>
-      </w:r>
-      <w:proofErr w:type="spellStart"/>
-      <w:r>
-        <w:rPr>
-          <w:color w:val="000000"/>
-          <w:szCs w:val="24"/>
-        </w:rPr>
-        <w:t>sxsw</w:t>
-      </w:r>
-      <w:proofErr w:type="spellEnd"/>
-      <w:r>
-        <w:rPr>
-          <w:color w:val="000000"/>
-          <w:szCs w:val="24"/>
-        </w:rPr>
-        <w:t xml:space="preserve"> -- this is major #</w:t>
-      </w:r>
-      <w:proofErr w:type="spellStart"/>
-      <w:r>
-        <w:rPr>
-          <w:color w:val="000000"/>
-          <w:szCs w:val="24"/>
-        </w:rPr>
-        <w:t>GeekDilemma</w:t>
-      </w:r>
-      <w:proofErr w:type="spellEnd"/>
+        <w:t>so the iPad will be available while I'm in Austin for #sxsw -- this is major #GeekDilemma</w:t>
+      </w:r>
     </w:p>
     <w:p>
       <w:pPr>
@@ -4243,10 +4153,12 @@
       <w:pPr>
         <w:pStyle w:val="Heading1"/>
         <w:spacing w:line="480" w:lineRule="auto"/>
-        <w:rPr>
-          <w:b/>
-        </w:rPr>
-      </w:pPr>
+        <w:jc w:val="both"/>
+        <w:rPr>
+          <w:b/>
+        </w:rPr>
+      </w:pPr>
+      <w:bookmarkStart w:id="1" w:name="_Toc2433481"/>
       <w:r>
         <w:rPr>
           <w:b/>
@@ -4259,10 +4171,12 @@
         </w:rPr>
         <w:t>2</w:t>
       </w:r>
-    </w:p>
-    <w:p>
-      <w:pPr>
-        <w:spacing w:line="480" w:lineRule="auto"/>
+      <w:bookmarkEnd w:id="1"/>
+    </w:p>
+    <w:p>
+      <w:pPr>
+        <w:spacing w:line="480" w:lineRule="auto"/>
+        <w:jc w:val="both"/>
       </w:pPr>
       <w:r>
         <w:t xml:space="preserve">Done as part of pull request: </w:t>
@@ -4278,13 +4192,1116 @@
     </w:p>
     <w:p>
       <w:pPr>
-        <w:spacing w:line="480" w:lineRule="auto"/>
-      </w:pPr>
-      <w:bookmarkStart w:id="1" w:name="_GoBack"/>
-      <w:bookmarkEnd w:id="1"/>
+        <w:pStyle w:val="Heading1"/>
+        <w:spacing w:line="480" w:lineRule="auto"/>
+        <w:jc w:val="both"/>
+        <w:rPr>
+          <w:b/>
+        </w:rPr>
+      </w:pPr>
+      <w:bookmarkStart w:id="2" w:name="_Toc2433482"/>
+      <w:r>
+        <w:rPr>
+          <w:b/>
+        </w:rPr>
+        <w:t xml:space="preserve">Problem </w:t>
+      </w:r>
+      <w:r>
+        <w:rPr>
+          <w:b/>
+        </w:rPr>
+        <w:t>3</w:t>
+      </w:r>
+      <w:bookmarkEnd w:id="2"/>
+    </w:p>
+    <w:p>
+      <w:pPr>
+        <w:pStyle w:val="ListParagraph"/>
+        <w:numPr>
+          <w:ilvl w:val="0"/>
+          <w:numId w:val="13"/>
+        </w:numPr>
+        <w:spacing w:line="480" w:lineRule="auto"/>
+        <w:jc w:val="both"/>
+      </w:pPr>
+      <w:r>
+        <w:t>I am currently working as a Software Engineer at IBM</w:t>
+      </w:r>
+      <w:r>
+        <w:t>. The project my team working on is a</w:t>
+      </w:r>
+      <w:r>
+        <w:t xml:space="preserve">n application to enhance software development experience </w:t>
+      </w:r>
+      <w:r>
+        <w:t xml:space="preserve">in </w:t>
+      </w:r>
+      <w:r>
+        <w:t xml:space="preserve">Hybrid </w:t>
+      </w:r>
+      <w:r>
+        <w:t xml:space="preserve">Cloud, known as Microclimate. </w:t>
+      </w:r>
+      <w:r>
+        <w:t xml:space="preserve">Our customers are software developers themselves </w:t>
+      </w:r>
+      <w:r>
+        <w:t xml:space="preserve">and the business model revolves around enhancing their development experience </w:t>
+      </w:r>
+      <w:r>
+        <w:t>for both in cloud and on-premise</w:t>
+      </w:r>
+      <w:r>
+        <w:t xml:space="preserve"> platforms</w:t>
+      </w:r>
+      <w:r>
+        <w:t>.</w:t>
+      </w:r>
+      <w:r>
+        <w:t xml:space="preserve"> </w:t>
+      </w:r>
+      <w:r>
+        <w:t xml:space="preserve">Our software product is free to use but the free </w:t>
+      </w:r>
+      <w:r>
+        <w:t xml:space="preserve">version is </w:t>
+      </w:r>
+      <w:r>
+        <w:t>only available for local development</w:t>
+      </w:r>
+      <w:r>
+        <w:t xml:space="preserve">. </w:t>
+      </w:r>
+      <w:r>
+        <w:t xml:space="preserve">The main source of our revenue is generated </w:t>
+      </w:r>
+      <w:r>
+        <w:t xml:space="preserve">from </w:t>
+      </w:r>
+      <w:r>
+        <w:t>the</w:t>
+      </w:r>
+      <w:r>
+        <w:t xml:space="preserve"> IBM Cloud Private user</w:t>
+      </w:r>
+      <w:r>
+        <w:t xml:space="preserve"> base </w:t>
+      </w:r>
+      <w:r>
+        <w:t xml:space="preserve">who </w:t>
+      </w:r>
+      <w:r>
+        <w:t>can</w:t>
+      </w:r>
+      <w:r>
+        <w:t xml:space="preserve"> select </w:t>
+      </w:r>
+      <w:r>
+        <w:t xml:space="preserve">to buy </w:t>
+      </w:r>
+      <w:r>
+        <w:t xml:space="preserve">Microclimate as a service </w:t>
+      </w:r>
+      <w:r>
+        <w:t xml:space="preserve">using </w:t>
+      </w:r>
+      <w:r>
+        <w:t>i</w:t>
+      </w:r>
+      <w:r>
+        <w:t xml:space="preserve">n </w:t>
+      </w:r>
+      <w:r>
+        <w:t>the cloud</w:t>
+      </w:r>
+      <w:r>
+        <w:t xml:space="preserve"> cluster instance</w:t>
+      </w:r>
+      <w:r>
+        <w:t>.</w:t>
+      </w:r>
+    </w:p>
+    <w:p>
+      <w:pPr>
+        <w:pStyle w:val="ListParagraph"/>
+        <w:numPr>
+          <w:ilvl w:val="0"/>
+          <w:numId w:val="13"/>
+        </w:numPr>
+        <w:spacing w:line="480" w:lineRule="auto"/>
+        <w:jc w:val="both"/>
+      </w:pPr>
+      <w:r>
+        <w:t xml:space="preserve"> </w:t>
+      </w:r>
+    </w:p>
+    <w:p>
+      <w:pPr>
+        <w:pStyle w:val="ListParagraph"/>
+        <w:numPr>
+          <w:ilvl w:val="0"/>
+          <w:numId w:val="15"/>
+        </w:numPr>
+        <w:spacing w:line="480" w:lineRule="auto"/>
+        <w:jc w:val="both"/>
+      </w:pPr>
+      <w:r>
+        <w:rPr>
+          <w:b/>
+        </w:rPr>
+        <w:t>Opportunity #1:</w:t>
+      </w:r>
+    </w:p>
+    <w:p>
+      <w:pPr>
+        <w:pStyle w:val="ListParagraph"/>
+        <w:numPr>
+          <w:ilvl w:val="0"/>
+          <w:numId w:val="14"/>
+        </w:numPr>
+        <w:spacing w:line="480" w:lineRule="auto"/>
+        <w:jc w:val="both"/>
+      </w:pPr>
+      <w:r>
+        <w:t>A s</w:t>
+      </w:r>
+      <w:r>
+        <w:t xml:space="preserve">imple </w:t>
+      </w:r>
+      <w:r>
+        <w:t xml:space="preserve">slack </w:t>
+      </w:r>
+      <w:r>
+        <w:t xml:space="preserve">chat-bot using </w:t>
+      </w:r>
+      <w:r>
+        <w:t>rule-based</w:t>
+      </w:r>
+      <w:r>
+        <w:t xml:space="preserve"> </w:t>
+      </w:r>
+      <w:r>
+        <w:t>learning</w:t>
+      </w:r>
+      <w:r>
+        <w:t>.</w:t>
+      </w:r>
+    </w:p>
+    <w:p>
+      <w:pPr>
+        <w:pStyle w:val="ListParagraph"/>
+        <w:numPr>
+          <w:ilvl w:val="0"/>
+          <w:numId w:val="14"/>
+        </w:numPr>
+        <w:spacing w:line="480" w:lineRule="auto"/>
+        <w:jc w:val="both"/>
+      </w:pPr>
+      <w:r>
+        <w:lastRenderedPageBreak/>
+        <w:t xml:space="preserve">This chat bot will be used to help answer </w:t>
+      </w:r>
+      <w:r>
+        <w:t xml:space="preserve">simple </w:t>
+      </w:r>
+      <w:r>
+        <w:t xml:space="preserve">questions </w:t>
+      </w:r>
+      <w:r>
+        <w:t xml:space="preserve">related to our product </w:t>
+      </w:r>
+      <w:r>
+        <w:t xml:space="preserve">posted by </w:t>
+      </w:r>
+      <w:r>
+        <w:t>the</w:t>
+      </w:r>
+      <w:r>
+        <w:t xml:space="preserve"> users </w:t>
+      </w:r>
+      <w:r>
+        <w:t>in the slack channel</w:t>
+      </w:r>
+      <w:r>
+        <w:t xml:space="preserve"> and will be built and maintained by the Microclimate team.</w:t>
+      </w:r>
+    </w:p>
+    <w:p>
+      <w:pPr>
+        <w:pStyle w:val="ListParagraph"/>
+        <w:numPr>
+          <w:ilvl w:val="0"/>
+          <w:numId w:val="14"/>
+        </w:numPr>
+        <w:spacing w:line="480" w:lineRule="auto"/>
+        <w:jc w:val="both"/>
+      </w:pPr>
+      <w:r>
+        <w:t xml:space="preserve">Our users will primarily be the </w:t>
+      </w:r>
+      <w:r>
+        <w:t>internal users in the IBM organization slack or the public users in our external channel</w:t>
+      </w:r>
+      <w:r>
+        <w:t>. The dialog system will be used frequently every day as there are a lot of unanswered questions currently</w:t>
+      </w:r>
+      <w:r>
+        <w:t>.</w:t>
+      </w:r>
+    </w:p>
+    <w:p>
+      <w:pPr>
+        <w:pStyle w:val="ListParagraph"/>
+        <w:numPr>
+          <w:ilvl w:val="0"/>
+          <w:numId w:val="14"/>
+        </w:numPr>
+        <w:spacing w:line="480" w:lineRule="auto"/>
+        <w:jc w:val="both"/>
+      </w:pPr>
+      <w:r>
+        <w:t xml:space="preserve">It would significantly improve the </w:t>
+      </w:r>
+      <w:r>
+        <w:t xml:space="preserve">existing process as the current process is just </w:t>
+      </w:r>
+      <w:r>
+        <w:t xml:space="preserve">the regular </w:t>
+      </w:r>
+      <w:r>
+        <w:t xml:space="preserve">employees </w:t>
+      </w:r>
+      <w:r>
+        <w:t xml:space="preserve">trying to answer each </w:t>
+      </w:r>
+      <w:r>
+        <w:t>question</w:t>
+      </w:r>
+      <w:r>
+        <w:t xml:space="preserve"> asked by the user.</w:t>
+      </w:r>
+      <w:r>
+        <w:t xml:space="preserve"> With this dialog system, the user can benefit from quick solution </w:t>
+      </w:r>
+      <w:r>
+        <w:t>to their problems and as well as the regular employees don’t need to keep an eye on the channel</w:t>
+      </w:r>
+      <w:r>
+        <w:t xml:space="preserve"> </w:t>
+      </w:r>
+      <w:r>
+        <w:t>all the time anymore.</w:t>
+      </w:r>
+    </w:p>
+    <w:p>
+      <w:pPr>
+        <w:pStyle w:val="ListParagraph"/>
+        <w:numPr>
+          <w:ilvl w:val="0"/>
+          <w:numId w:val="14"/>
+        </w:numPr>
+        <w:spacing w:line="480" w:lineRule="auto"/>
+        <w:jc w:val="both"/>
+      </w:pPr>
+      <w:r>
+        <w:rPr>
+          <w:b/>
+        </w:rPr>
+        <w:t>John:</w:t>
+      </w:r>
+      <w:r>
+        <w:t xml:space="preserve"> </w:t>
+      </w:r>
+      <w:r>
+        <w:t xml:space="preserve">I am having trouble setting up NFS for my Microclimate service </w:t>
+      </w:r>
+      <w:r>
+        <w:t>on ICP. Help anybody?</w:t>
+      </w:r>
+    </w:p>
+    <w:p>
+      <w:pPr>
+        <w:pStyle w:val="ListParagraph"/>
+        <w:spacing w:line="480" w:lineRule="auto"/>
+        <w:ind w:left="1800"/>
+        <w:jc w:val="both"/>
+      </w:pPr>
+      <w:r>
+        <w:rPr>
+          <w:b/>
+        </w:rPr>
+        <w:t>Agent</w:t>
+      </w:r>
+      <w:r>
+        <w:rPr>
+          <w:b/>
+        </w:rPr>
+        <w:t>:</w:t>
+      </w:r>
+      <w:r>
+        <w:t xml:space="preserve"> Hello John, please follow the instructions mentioned </w:t>
+      </w:r>
+      <w:r>
+        <w:t xml:space="preserve">at </w:t>
+      </w:r>
+      <w:hyperlink r:id="rId16" w:history="1">
+        <w:r>
+          <w:rPr>
+            <w:rStyle w:val="Hyperlink"/>
+          </w:rPr>
+          <w:t>https://www.ibm.com/help/microclimate/icp/nfs</w:t>
+        </w:r>
+      </w:hyperlink>
+      <w:r>
+        <w:t xml:space="preserve"> for more information.</w:t>
+      </w:r>
+    </w:p>
+    <w:p>
+      <w:pPr>
+        <w:pStyle w:val="ListParagraph"/>
+        <w:numPr>
+          <w:ilvl w:val="0"/>
+          <w:numId w:val="14"/>
+        </w:numPr>
+        <w:spacing w:line="480" w:lineRule="auto"/>
+        <w:jc w:val="both"/>
+      </w:pPr>
+      <w:r>
+        <w:t xml:space="preserve">Since it is a rule-based dialog system, it won’t be able to answer all questions accurately for the users. If the user has a specific question about a specific problem, it will fail to answer </w:t>
+      </w:r>
+      <w:r>
+        <w:t>correctly to the user.</w:t>
+      </w:r>
+      <w:r>
+        <w:t xml:space="preserve"> Whereas if there is a human answering </w:t>
+      </w:r>
+      <w:r>
+        <w:t>to the user, he/she might be able to provide exact troubleshooting steps for the specific problem.</w:t>
+      </w:r>
+    </w:p>
+    <w:p>
+      <w:pPr>
+        <w:pStyle w:val="ListParagraph"/>
+        <w:numPr>
+          <w:ilvl w:val="0"/>
+          <w:numId w:val="15"/>
+        </w:numPr>
+        <w:spacing w:line="480" w:lineRule="auto"/>
+        <w:jc w:val="both"/>
+      </w:pPr>
+      <w:r>
+        <w:rPr>
+          <w:b/>
+        </w:rPr>
+        <w:t>Opportunity #</w:t>
+      </w:r>
+      <w:r>
+        <w:rPr>
+          <w:b/>
+        </w:rPr>
+        <w:t>2</w:t>
+      </w:r>
+      <w:r>
+        <w:rPr>
+          <w:b/>
+        </w:rPr>
+        <w:t>:</w:t>
+      </w:r>
+    </w:p>
+    <w:p>
+      <w:pPr>
+        <w:pStyle w:val="ListParagraph"/>
+        <w:numPr>
+          <w:ilvl w:val="0"/>
+          <w:numId w:val="16"/>
+        </w:numPr>
+        <w:spacing w:line="480" w:lineRule="auto"/>
+        <w:jc w:val="both"/>
+      </w:pPr>
+      <w:r>
+        <w:t xml:space="preserve">A </w:t>
+      </w:r>
+      <w:r>
+        <w:t>corpus-based</w:t>
+      </w:r>
+      <w:r>
+        <w:t xml:space="preserve"> chat-bot using </w:t>
+      </w:r>
+      <w:r>
+        <w:t xml:space="preserve">information </w:t>
+      </w:r>
+      <w:r>
+        <w:t>retrieval</w:t>
+      </w:r>
+      <w:r>
+        <w:t xml:space="preserve"> modelling </w:t>
+      </w:r>
+      <w:r>
+        <w:t>plugged in</w:t>
+      </w:r>
+      <w:r>
+        <w:t xml:space="preserve">to the </w:t>
+      </w:r>
+      <w:r>
+        <w:t xml:space="preserve">Microclimate </w:t>
+      </w:r>
+      <w:r>
+        <w:t xml:space="preserve">web application in cloud for users to </w:t>
+      </w:r>
+      <w:r>
+        <w:t>get help right away if they need any help.</w:t>
+      </w:r>
+    </w:p>
+    <w:p>
+      <w:pPr>
+        <w:pStyle w:val="ListParagraph"/>
+        <w:numPr>
+          <w:ilvl w:val="0"/>
+          <w:numId w:val="16"/>
+        </w:numPr>
+        <w:spacing w:line="480" w:lineRule="auto"/>
+        <w:jc w:val="both"/>
+      </w:pPr>
+      <w:r>
+        <w:lastRenderedPageBreak/>
+        <w:t xml:space="preserve">This chat bot will be used to help answer questions related to our product </w:t>
+      </w:r>
+      <w:r>
+        <w:t xml:space="preserve">in a one-to-one </w:t>
+      </w:r>
+      <w:r>
+        <w:t>chat-based</w:t>
+      </w:r>
+      <w:r>
+        <w:t xml:space="preserve"> manner</w:t>
+      </w:r>
+      <w:r>
+        <w:t xml:space="preserve">. </w:t>
+      </w:r>
+      <w:r>
+        <w:t>This dialog system can be developed and maintained by the Microclimate team or can be outsourced to a machine learning team in IBM.</w:t>
+      </w:r>
+    </w:p>
+    <w:p>
+      <w:pPr>
+        <w:pStyle w:val="ListParagraph"/>
+        <w:numPr>
+          <w:ilvl w:val="0"/>
+          <w:numId w:val="16"/>
+        </w:numPr>
+        <w:spacing w:line="480" w:lineRule="auto"/>
+        <w:jc w:val="both"/>
+      </w:pPr>
+      <w:r>
+        <w:t>Our users will be the ones who have installed Microclimate on their local development machine or using Microclimate as a service in the private cloud instance.</w:t>
+      </w:r>
+    </w:p>
+    <w:p>
+      <w:pPr>
+        <w:pStyle w:val="ListParagraph"/>
+        <w:numPr>
+          <w:ilvl w:val="0"/>
+          <w:numId w:val="17"/>
+        </w:numPr>
+        <w:spacing w:line="480" w:lineRule="auto"/>
+        <w:jc w:val="both"/>
+      </w:pPr>
+      <w:r>
+        <w:t xml:space="preserve">Currently, we have zero attention to real time help our customers want directly when using the software product. </w:t>
+      </w:r>
+      <w:r>
+        <w:t>So,</w:t>
+      </w:r>
+      <w:r>
+        <w:t xml:space="preserve"> having such a chat-bot plugged in directly to our software </w:t>
+      </w:r>
+      <w:r>
+        <w:t>will be a great addition to help our customers quickly solve a problem.</w:t>
+      </w:r>
+    </w:p>
+    <w:p>
+      <w:pPr>
+        <w:pStyle w:val="ListParagraph"/>
+        <w:numPr>
+          <w:ilvl w:val="0"/>
+          <w:numId w:val="16"/>
+        </w:numPr>
+        <w:spacing w:line="480" w:lineRule="auto"/>
+        <w:jc w:val="both"/>
+      </w:pPr>
+      <w:r>
+        <w:rPr>
+          <w:b/>
+        </w:rPr>
+        <w:t>Agent</w:t>
+      </w:r>
+      <w:r>
+        <w:rPr>
+          <w:b/>
+        </w:rPr>
+        <w:t>:</w:t>
+      </w:r>
+      <w:r>
+        <w:t xml:space="preserve"> Hello, welcome to our enhanced Microclimate chat service</w:t>
+      </w:r>
+      <w:r>
+        <w:t>. What may I help you with today?</w:t>
+      </w:r>
+    </w:p>
+    <w:p>
+      <w:pPr>
+        <w:pStyle w:val="ListParagraph"/>
+        <w:spacing w:line="480" w:lineRule="auto"/>
+        <w:ind w:left="1800"/>
+        <w:jc w:val="both"/>
+      </w:pPr>
+      <w:r>
+        <w:rPr>
+          <w:b/>
+        </w:rPr>
+        <w:t>John:</w:t>
+      </w:r>
+      <w:r>
+        <w:t xml:space="preserve"> Hi, how can I </w:t>
+      </w:r>
+      <w:r>
+        <w:t>upload an existing Node.js project to my cloud</w:t>
+      </w:r>
+      <w:r>
+        <w:t>?</w:t>
+      </w:r>
+    </w:p>
+    <w:p>
+      <w:pPr>
+        <w:pStyle w:val="ListParagraph"/>
+        <w:spacing w:line="480" w:lineRule="auto"/>
+        <w:ind w:left="1800"/>
+        <w:jc w:val="both"/>
+      </w:pPr>
+      <w:r>
+        <w:rPr>
+          <w:b/>
+        </w:rPr>
+        <w:t>Agent</w:t>
+      </w:r>
+      <w:r>
+        <w:rPr>
+          <w:b/>
+        </w:rPr>
+        <w:t>:</w:t>
+      </w:r>
+      <w:r>
+        <w:t xml:space="preserve"> Hi John, you can </w:t>
+      </w:r>
+      <w:r>
+        <w:t xml:space="preserve">import an existing project by simply clicking the import button on the bottom left and selecting the type of project import you want to perform, e.g from </w:t>
+      </w:r>
+      <w:r>
+        <w:t>GitHub</w:t>
+      </w:r>
+      <w:r>
+        <w:t>, from zip file or from local folder.</w:t>
+      </w:r>
+    </w:p>
+    <w:p>
+      <w:pPr>
+        <w:pStyle w:val="ListParagraph"/>
+        <w:numPr>
+          <w:ilvl w:val="0"/>
+          <w:numId w:val="16"/>
+        </w:numPr>
+        <w:spacing w:line="480" w:lineRule="auto"/>
+        <w:jc w:val="both"/>
+      </w:pPr>
+      <w:r>
+        <w:t>Some areas of concern</w:t>
+      </w:r>
+      <w:r>
+        <w:t>s using this model could be related to t</w:t>
+      </w:r>
+      <w:r>
+        <w:t xml:space="preserve">he questions user asks may not be related to Microclimate at all and since our </w:t>
+      </w:r>
+      <w:r>
+        <w:t>corpus</w:t>
+      </w:r>
+      <w:r>
+        <w:t xml:space="preserve"> will contain only Microclimate related answers, our machine learning model will not know how to answer </w:t>
+      </w:r>
+      <w:r>
+        <w:t>such questions.</w:t>
+      </w:r>
+    </w:p>
+    <w:p>
+      <w:pPr>
+        <w:pStyle w:val="ListParagraph"/>
+        <w:numPr>
+          <w:ilvl w:val="0"/>
+          <w:numId w:val="15"/>
+        </w:numPr>
+        <w:spacing w:line="480" w:lineRule="auto"/>
+        <w:jc w:val="both"/>
+      </w:pPr>
+      <w:r>
+        <w:rPr>
+          <w:b/>
+        </w:rPr>
+        <w:t>Opportunity #</w:t>
+      </w:r>
+      <w:r>
+        <w:rPr>
+          <w:b/>
+        </w:rPr>
+        <w:t>3</w:t>
+      </w:r>
+      <w:r>
+        <w:rPr>
+          <w:b/>
+        </w:rPr>
+        <w:t>:</w:t>
+      </w:r>
+    </w:p>
+    <w:p>
+      <w:pPr>
+        <w:pStyle w:val="ListParagraph"/>
+        <w:numPr>
+          <w:ilvl w:val="0"/>
+          <w:numId w:val="18"/>
+        </w:numPr>
+        <w:spacing w:line="480" w:lineRule="auto"/>
+        <w:jc w:val="both"/>
+      </w:pPr>
+      <w:r>
+        <w:t xml:space="preserve">A </w:t>
+      </w:r>
+      <w:r>
+        <w:t>task-oriented</w:t>
+      </w:r>
+      <w:r>
+        <w:t xml:space="preserve"> dialog box with the same intention as opportunity</w:t>
+      </w:r>
+      <w:r>
+        <w:t xml:space="preserve"> </w:t>
+      </w:r>
+      <w:r>
+        <w:t xml:space="preserve">#2 </w:t>
+      </w:r>
+      <w:r>
+        <w:t>to help the customers solve a problem with real-time step by step</w:t>
+      </w:r>
+      <w:r>
+        <w:t xml:space="preserve"> instructions</w:t>
+      </w:r>
+      <w:r>
+        <w:t>.</w:t>
+      </w:r>
+    </w:p>
+    <w:p>
+      <w:pPr>
+        <w:pStyle w:val="ListParagraph"/>
+        <w:numPr>
+          <w:ilvl w:val="0"/>
+          <w:numId w:val="18"/>
+        </w:numPr>
+        <w:spacing w:line="480" w:lineRule="auto"/>
+        <w:jc w:val="both"/>
+      </w:pPr>
+      <w:r>
+        <w:lastRenderedPageBreak/>
+        <w:t xml:space="preserve">This </w:t>
+      </w:r>
+      <w:r>
+        <w:t xml:space="preserve">dialog </w:t>
+      </w:r>
+      <w:r>
+        <w:t>system</w:t>
+      </w:r>
+      <w:r>
+        <w:t xml:space="preserve"> will be used to help answer questions related to our product</w:t>
+      </w:r>
+      <w:r>
+        <w:t xml:space="preserve"> </w:t>
+      </w:r>
+      <w:r>
+        <w:t xml:space="preserve">by </w:t>
+      </w:r>
+      <w:r>
+        <w:t xml:space="preserve">letting the users follow a set of tasks in a particular </w:t>
+      </w:r>
+      <w:r>
+        <w:t>order. User’s will have real time interactions with the dialog box and follow each instruction to overcome the problem.</w:t>
+      </w:r>
+      <w:r>
+        <w:t xml:space="preserve"> This dialog </w:t>
+      </w:r>
+      <w:r>
+        <w:t xml:space="preserve">system </w:t>
+      </w:r>
+      <w:r>
+        <w:t>can be</w:t>
+      </w:r>
+      <w:r>
+        <w:t xml:space="preserve"> developed and maintained by the Microclimate team</w:t>
+      </w:r>
+      <w:r>
+        <w:t xml:space="preserve"> or can be outsourced to a machine learning team in IBM.</w:t>
+      </w:r>
+    </w:p>
+    <w:p>
+      <w:pPr>
+        <w:pStyle w:val="ListParagraph"/>
+        <w:numPr>
+          <w:ilvl w:val="0"/>
+          <w:numId w:val="18"/>
+        </w:numPr>
+        <w:spacing w:line="480" w:lineRule="auto"/>
+        <w:jc w:val="both"/>
+      </w:pPr>
+      <w:r>
+        <w:t>Our users will be the ones who have installed Microclimate on their local development machine or using Microclimate as a service in the private cloud instance.</w:t>
+      </w:r>
+    </w:p>
+    <w:p>
+      <w:pPr>
+        <w:pStyle w:val="ListParagraph"/>
+        <w:numPr>
+          <w:ilvl w:val="0"/>
+          <w:numId w:val="18"/>
+        </w:numPr>
+        <w:spacing w:line="480" w:lineRule="auto"/>
+        <w:jc w:val="both"/>
+      </w:pPr>
+      <w:r>
+        <w:t xml:space="preserve">Currently, we have zero attention to real time help our customers want directly when using the software product. So, having such a </w:t>
+      </w:r>
+      <w:r>
+        <w:t>task-oriented dialog system</w:t>
+      </w:r>
+      <w:r>
+        <w:t xml:space="preserve"> plugged in directly to our software will be a great addition</w:t>
+      </w:r>
+      <w:r>
+        <w:t xml:space="preserve"> to help our customers quickly solve a problem.</w:t>
+      </w:r>
+    </w:p>
+    <w:p>
+      <w:pPr>
+        <w:pStyle w:val="ListParagraph"/>
+        <w:numPr>
+          <w:ilvl w:val="0"/>
+          <w:numId w:val="18"/>
+        </w:numPr>
+        <w:spacing w:line="480" w:lineRule="auto"/>
+        <w:jc w:val="both"/>
+      </w:pPr>
+      <w:r>
+        <w:rPr>
+          <w:b/>
+        </w:rPr>
+        <w:t>Chat bot:</w:t>
+      </w:r>
+      <w:r>
+        <w:t xml:space="preserve"> Hello, welcome to our enhanced Microclimate chat service. What may I help you with today?</w:t>
+      </w:r>
+    </w:p>
+    <w:p>
+      <w:pPr>
+        <w:pStyle w:val="ListParagraph"/>
+        <w:spacing w:line="480" w:lineRule="auto"/>
+        <w:ind w:left="1800"/>
+        <w:jc w:val="both"/>
+      </w:pPr>
+      <w:r>
+        <w:rPr>
+          <w:b/>
+        </w:rPr>
+        <w:t>John:</w:t>
+      </w:r>
+      <w:r>
+        <w:t xml:space="preserve"> Hi, how can I upload an existing Node.js project to my cloud?</w:t>
+      </w:r>
+    </w:p>
+    <w:p>
+      <w:pPr>
+        <w:pStyle w:val="ListParagraph"/>
+        <w:spacing w:line="480" w:lineRule="auto"/>
+        <w:ind w:left="1800"/>
+        <w:jc w:val="both"/>
+      </w:pPr>
+      <w:r>
+        <w:rPr>
+          <w:b/>
+        </w:rPr>
+        <w:t>Agent</w:t>
+      </w:r>
+      <w:r>
+        <w:rPr>
+          <w:b/>
+        </w:rPr>
+        <w:t>:</w:t>
+      </w:r>
+      <w:r>
+        <w:t xml:space="preserve"> Hi John, </w:t>
+      </w:r>
+      <w:r>
+        <w:t>let’s get started with an interactive step. First click on the import button on the bottom left</w:t>
+      </w:r>
+      <w:r>
+        <w:t>. After you have done that enter done in the chat. If that step failed, please enter a description on how it failed for me to help you investigate the failure further.</w:t>
+      </w:r>
+    </w:p>
+    <w:p>
+      <w:pPr>
+        <w:pStyle w:val="ListParagraph"/>
+        <w:spacing w:line="480" w:lineRule="auto"/>
+        <w:ind w:left="1800"/>
+        <w:jc w:val="both"/>
+      </w:pPr>
+      <w:r>
+        <w:rPr>
+          <w:b/>
+        </w:rPr>
+        <w:t>John:</w:t>
+      </w:r>
+      <w:r>
+        <w:t xml:space="preserve"> Done.</w:t>
+      </w:r>
+    </w:p>
+    <w:p>
+      <w:pPr>
+        <w:pStyle w:val="ListParagraph"/>
+        <w:spacing w:line="480" w:lineRule="auto"/>
+        <w:ind w:left="1800"/>
+        <w:jc w:val="both"/>
+      </w:pPr>
+      <w:r>
+        <w:rPr>
+          <w:b/>
+        </w:rPr>
+        <w:t>Agent:</w:t>
+      </w:r>
+      <w:r>
+        <w:t xml:space="preserve"> Great</w:t>
+      </w:r>
+      <w:r>
+        <w:t>! Next, select the type of import you want to do</w:t>
+      </w:r>
+      <w:r>
+        <w:t>. Enter the type of import you want to do on the chat for specific help on that import type</w:t>
+      </w:r>
+      <w:r>
+        <w:t>, e.g GitHub or Zip or Local</w:t>
+      </w:r>
+      <w:r>
+        <w:t>. Enter skip to go the next step.</w:t>
+      </w:r>
+    </w:p>
+    <w:p>
+      <w:pPr>
+        <w:pStyle w:val="ListParagraph"/>
+        <w:numPr>
+          <w:ilvl w:val="0"/>
+          <w:numId w:val="18"/>
+        </w:numPr>
+        <w:spacing w:line="480" w:lineRule="auto"/>
+        <w:jc w:val="both"/>
+      </w:pPr>
+      <w:r>
+        <w:lastRenderedPageBreak/>
+        <w:t xml:space="preserve">One of the main concerns is that since our </w:t>
+      </w:r>
+      <w:r>
+        <w:t xml:space="preserve">task-oriented dialog system will pretty much now guide the user to achieve a goal, the goal could be infinitely </w:t>
+      </w:r>
+      <w:r>
+        <w:t>long,</w:t>
+      </w:r>
+      <w:r>
+        <w:t xml:space="preserve"> or the user could just mess around with the agent by infinitely looping around the same tasks over and over again.</w:t>
+      </w:r>
+      <w:r>
+        <w:t xml:space="preserve"> Another potential </w:t>
+      </w:r>
+      <w:r>
+        <w:t>concern</w:t>
+      </w:r>
+      <w:r>
+        <w:t xml:space="preserve"> could be if the user hits a </w:t>
+      </w:r>
+      <w:r>
+        <w:t>problem,</w:t>
+      </w:r>
+      <w:r>
+        <w:t xml:space="preserve"> but our agent does not have the right solution to it, it will be stuck at providing a wrong solution to the </w:t>
+      </w:r>
+      <w:r>
+        <w:t>user.</w:t>
+      </w:r>
+    </w:p>
+    <w:p>
+      <w:pPr>
+        <w:pStyle w:val="ListParagraph"/>
+        <w:numPr>
+          <w:ilvl w:val="0"/>
+          <w:numId w:val="13"/>
+        </w:numPr>
+        <w:spacing w:line="480" w:lineRule="auto"/>
+        <w:jc w:val="both"/>
+      </w:pPr>
+      <w:r>
+        <w:t xml:space="preserve"> </w:t>
+      </w:r>
+    </w:p>
+    <w:p>
+      <w:pPr>
+        <w:pStyle w:val="ListParagraph"/>
+        <w:numPr>
+          <w:ilvl w:val="0"/>
+          <w:numId w:val="19"/>
+        </w:numPr>
+        <w:spacing w:line="480" w:lineRule="auto"/>
+        <w:jc w:val="both"/>
+      </w:pPr>
+      <w:r>
+        <w:t>Opportunity</w:t>
+      </w:r>
+      <w:r>
+        <w:t xml:space="preserve"> #2 </w:t>
+      </w:r>
+      <w:r>
+        <w:t xml:space="preserve">will be the best </w:t>
+      </w:r>
+      <w:r>
+        <w:t>case for the Microclimate product to have right now. It will provide a</w:t>
+      </w:r>
+      <w:r>
+        <w:t xml:space="preserve">n </w:t>
+      </w:r>
+      <w:r>
+        <w:t xml:space="preserve">intelligent </w:t>
+      </w:r>
+      <w:r>
+        <w:t xml:space="preserve">touch to the product to acquire product feedback as well as know which areas of the product needs more work by simply finding </w:t>
+      </w:r>
+      <w:r>
+        <w:t>which area of Microclimate has the most questions. The ROI will be significant for number of reasons:</w:t>
+      </w:r>
+    </w:p>
+    <w:p>
+      <w:pPr>
+        <w:pStyle w:val="ListParagraph"/>
+        <w:numPr>
+          <w:ilvl w:val="1"/>
+          <w:numId w:val="15"/>
+        </w:numPr>
+        <w:spacing w:line="480" w:lineRule="auto"/>
+        <w:jc w:val="both"/>
+      </w:pPr>
+      <w:r>
+        <w:t xml:space="preserve">Customer problems will be solved almost always solved right away. Making our customers extremely happy and </w:t>
+      </w:r>
+      <w:r>
+        <w:t>attract more people to use it.</w:t>
+      </w:r>
+    </w:p>
+    <w:p>
+      <w:pPr>
+        <w:pStyle w:val="ListParagraph"/>
+        <w:numPr>
+          <w:ilvl w:val="1"/>
+          <w:numId w:val="15"/>
+        </w:numPr>
+        <w:spacing w:line="480" w:lineRule="auto"/>
+        <w:jc w:val="both"/>
+      </w:pPr>
+      <w:r>
+        <w:t>The</w:t>
+      </w:r>
+      <w:r>
+        <w:t xml:space="preserve">re will be none to minimal amount of extra </w:t>
+      </w:r>
+      <w:r>
+        <w:t xml:space="preserve">human </w:t>
+      </w:r>
+      <w:r>
+        <w:t xml:space="preserve">work needed to track extra customer questions as the </w:t>
+      </w:r>
+      <w:r>
+        <w:t>chat bot will be able to now solve almost all.</w:t>
+      </w:r>
+    </w:p>
+    <w:p>
+      <w:pPr>
+        <w:pStyle w:val="ListParagraph"/>
+        <w:numPr>
+          <w:ilvl w:val="1"/>
+          <w:numId w:val="15"/>
+        </w:numPr>
+        <w:spacing w:line="480" w:lineRule="auto"/>
+        <w:jc w:val="both"/>
+      </w:pPr>
+      <w:r>
+        <w:t xml:space="preserve">We can deduce the area of the product that needs the most attention (code or documentation wise), depending on which area of the product hits the most questions. It will </w:t>
+      </w:r>
+      <w:r>
+        <w:t xml:space="preserve">make the project manager’s life much easier to prioritize work that needs to be done. </w:t>
+      </w:r>
+      <w:r>
+        <w:t xml:space="preserve">If an area of the product is being hit with a lot of questions, as a project manager, I will make sure to allocate more resources to that </w:t>
+      </w:r>
+      <w:r>
+        <w:t>area to fix it as soon as possible.</w:t>
+      </w:r>
+    </w:p>
+    <w:p>
+      <w:pPr>
+        <w:pStyle w:val="ListParagraph"/>
+        <w:numPr>
+          <w:ilvl w:val="0"/>
+          <w:numId w:val="19"/>
+        </w:numPr>
+        <w:spacing w:line="480" w:lineRule="auto"/>
+        <w:jc w:val="both"/>
+      </w:pPr>
+      <w:r>
+        <w:lastRenderedPageBreak/>
+        <w:t xml:space="preserve">The development timeline for this chatbot could be anywhere </w:t>
+      </w:r>
+      <w:r>
+        <w:t>between</w:t>
+      </w:r>
+      <w:r>
+        <w:t xml:space="preserve"> </w:t>
+      </w:r>
+      <w:r>
+        <w:t>3</w:t>
+      </w:r>
+      <w:r>
+        <w:t>-4</w:t>
+      </w:r>
+      <w:r>
+        <w:t xml:space="preserve"> months with proper testing</w:t>
+      </w:r>
+      <w:r>
+        <w:t xml:space="preserve"> and documentation</w:t>
+      </w:r>
+      <w:r>
+        <w:t xml:space="preserve"> if the correct resources are allocated</w:t>
+      </w:r>
+      <w:r>
+        <w:t>, i.e if a team with actual machine learning engineers are working on it. For example, if the Microclimate team decides to not outsource this project and decide to build it themselves, it will not be that great as there is no machine learning engineers in the team and it will take a longer amount of time for them. However, if the product is outsourced from an internal IBM machine learning team for a discount price and simply plugged into the Microclimate framework, it will be much more quicker and efficient</w:t>
+      </w:r>
+      <w:r>
+        <w:t>, and more importantly the chatbot will be functioning</w:t>
+      </w:r>
+      <w:bookmarkStart w:id="3" w:name="_GoBack"/>
+      <w:bookmarkEnd w:id="3"/>
+      <w:r>
+        <w:t xml:space="preserve"> as expected.</w:t>
+      </w:r>
     </w:p>
     <w:sectPr>
-      <w:headerReference w:type="default" r:id="rId16"/>
+      <w:headerReference w:type="default" r:id="rId17"/>
       <w:pgSz w:w="12240" w:h="15840"/>
       <w:pgMar w:top="1440" w:right="1440" w:bottom="1440" w:left="1440" w:header="708" w:footer="708" w:gutter="0"/>
       <w:cols w:space="708"/>
@@ -4721,6 +5738,184 @@
     </w:lvl>
   </w:abstractNum>
   <w:abstractNum w:abstractNumId="1" w15:restartNumberingAfterBreak="0">
+    <w:nsid w:val="04586166"/>
+    <w:multiLevelType w:val="hybridMultilevel"/>
+    <w:tmpl w:val="2384D694"/>
+    <w:lvl w:ilvl="0" w:tplc="04090019">
+      <w:start w:val="1"/>
+      <w:numFmt w:val="lowerLetter"/>
+      <w:lvlText w:val="%1."/>
+      <w:lvlJc w:val="left"/>
+      <w:pPr>
+        <w:ind w:left="1800" w:hanging="360"/>
+      </w:pPr>
+      <w:rPr>
+        <w:rFonts w:hint="default"/>
+      </w:rPr>
+    </w:lvl>
+    <w:lvl w:ilvl="1" w:tplc="04090019" w:tentative="1">
+      <w:start w:val="1"/>
+      <w:numFmt w:val="lowerLetter"/>
+      <w:lvlText w:val="%2."/>
+      <w:lvlJc w:val="left"/>
+      <w:pPr>
+        <w:ind w:left="2520" w:hanging="360"/>
+      </w:pPr>
+    </w:lvl>
+    <w:lvl w:ilvl="2" w:tplc="0409001B" w:tentative="1">
+      <w:start w:val="1"/>
+      <w:numFmt w:val="lowerRoman"/>
+      <w:lvlText w:val="%3."/>
+      <w:lvlJc w:val="right"/>
+      <w:pPr>
+        <w:ind w:left="3240" w:hanging="180"/>
+      </w:pPr>
+    </w:lvl>
+    <w:lvl w:ilvl="3" w:tplc="0409000F" w:tentative="1">
+      <w:start w:val="1"/>
+      <w:numFmt w:val="decimal"/>
+      <w:lvlText w:val="%4."/>
+      <w:lvlJc w:val="left"/>
+      <w:pPr>
+        <w:ind w:left="3960" w:hanging="360"/>
+      </w:pPr>
+    </w:lvl>
+    <w:lvl w:ilvl="4" w:tplc="04090019" w:tentative="1">
+      <w:start w:val="1"/>
+      <w:numFmt w:val="lowerLetter"/>
+      <w:lvlText w:val="%5."/>
+      <w:lvlJc w:val="left"/>
+      <w:pPr>
+        <w:ind w:left="4680" w:hanging="360"/>
+      </w:pPr>
+    </w:lvl>
+    <w:lvl w:ilvl="5" w:tplc="0409001B" w:tentative="1">
+      <w:start w:val="1"/>
+      <w:numFmt w:val="lowerRoman"/>
+      <w:lvlText w:val="%6."/>
+      <w:lvlJc w:val="right"/>
+      <w:pPr>
+        <w:ind w:left="5400" w:hanging="180"/>
+      </w:pPr>
+    </w:lvl>
+    <w:lvl w:ilvl="6" w:tplc="0409000F" w:tentative="1">
+      <w:start w:val="1"/>
+      <w:numFmt w:val="decimal"/>
+      <w:lvlText w:val="%7."/>
+      <w:lvlJc w:val="left"/>
+      <w:pPr>
+        <w:ind w:left="6120" w:hanging="360"/>
+      </w:pPr>
+    </w:lvl>
+    <w:lvl w:ilvl="7" w:tplc="04090019" w:tentative="1">
+      <w:start w:val="1"/>
+      <w:numFmt w:val="lowerLetter"/>
+      <w:lvlText w:val="%8."/>
+      <w:lvlJc w:val="left"/>
+      <w:pPr>
+        <w:ind w:left="6840" w:hanging="360"/>
+      </w:pPr>
+    </w:lvl>
+    <w:lvl w:ilvl="8" w:tplc="0409001B" w:tentative="1">
+      <w:start w:val="1"/>
+      <w:numFmt w:val="lowerRoman"/>
+      <w:lvlText w:val="%9."/>
+      <w:lvlJc w:val="right"/>
+      <w:pPr>
+        <w:ind w:left="7560" w:hanging="180"/>
+      </w:pPr>
+    </w:lvl>
+  </w:abstractNum>
+  <w:abstractNum w:abstractNumId="2" w15:restartNumberingAfterBreak="0">
+    <w:nsid w:val="079F0B81"/>
+    <w:multiLevelType w:val="hybridMultilevel"/>
+    <w:tmpl w:val="14DCA092"/>
+    <w:lvl w:ilvl="0" w:tplc="5EC40E40">
+      <w:start w:val="1"/>
+      <w:numFmt w:val="lowerLetter"/>
+      <w:lvlText w:val="%1."/>
+      <w:lvlJc w:val="left"/>
+      <w:pPr>
+        <w:ind w:left="1080" w:hanging="360"/>
+      </w:pPr>
+      <w:rPr>
+        <w:rFonts w:hint="default"/>
+      </w:rPr>
+    </w:lvl>
+    <w:lvl w:ilvl="1" w:tplc="04090019">
+      <w:start w:val="1"/>
+      <w:numFmt w:val="lowerLetter"/>
+      <w:lvlText w:val="%2."/>
+      <w:lvlJc w:val="left"/>
+      <w:pPr>
+        <w:ind w:left="1800" w:hanging="360"/>
+      </w:pPr>
+    </w:lvl>
+    <w:lvl w:ilvl="2" w:tplc="0409001B" w:tentative="1">
+      <w:start w:val="1"/>
+      <w:numFmt w:val="lowerRoman"/>
+      <w:lvlText w:val="%3."/>
+      <w:lvlJc w:val="right"/>
+      <w:pPr>
+        <w:ind w:left="2520" w:hanging="180"/>
+      </w:pPr>
+    </w:lvl>
+    <w:lvl w:ilvl="3" w:tplc="0409000F" w:tentative="1">
+      <w:start w:val="1"/>
+      <w:numFmt w:val="decimal"/>
+      <w:lvlText w:val="%4."/>
+      <w:lvlJc w:val="left"/>
+      <w:pPr>
+        <w:ind w:left="3240" w:hanging="360"/>
+      </w:pPr>
+    </w:lvl>
+    <w:lvl w:ilvl="4" w:tplc="04090019" w:tentative="1">
+      <w:start w:val="1"/>
+      <w:numFmt w:val="lowerLetter"/>
+      <w:lvlText w:val="%5."/>
+      <w:lvlJc w:val="left"/>
+      <w:pPr>
+        <w:ind w:left="3960" w:hanging="360"/>
+      </w:pPr>
+    </w:lvl>
+    <w:lvl w:ilvl="5" w:tplc="0409001B" w:tentative="1">
+      <w:start w:val="1"/>
+      <w:numFmt w:val="lowerRoman"/>
+      <w:lvlText w:val="%6."/>
+      <w:lvlJc w:val="right"/>
+      <w:pPr>
+        <w:ind w:left="4680" w:hanging="180"/>
+      </w:pPr>
+    </w:lvl>
+    <w:lvl w:ilvl="6" w:tplc="0409000F" w:tentative="1">
+      <w:start w:val="1"/>
+      <w:numFmt w:val="decimal"/>
+      <w:lvlText w:val="%7."/>
+      <w:lvlJc w:val="left"/>
+      <w:pPr>
+        <w:ind w:left="5400" w:hanging="360"/>
+      </w:pPr>
+    </w:lvl>
+    <w:lvl w:ilvl="7" w:tplc="04090019" w:tentative="1">
+      <w:start w:val="1"/>
+      <w:numFmt w:val="lowerLetter"/>
+      <w:lvlText w:val="%8."/>
+      <w:lvlJc w:val="left"/>
+      <w:pPr>
+        <w:ind w:left="6120" w:hanging="360"/>
+      </w:pPr>
+    </w:lvl>
+    <w:lvl w:ilvl="8" w:tplc="0409001B" w:tentative="1">
+      <w:start w:val="1"/>
+      <w:numFmt w:val="lowerRoman"/>
+      <w:lvlText w:val="%9."/>
+      <w:lvlJc w:val="right"/>
+      <w:pPr>
+        <w:ind w:left="6840" w:hanging="180"/>
+      </w:pPr>
+    </w:lvl>
+  </w:abstractNum>
+  <w:abstractNum w:abstractNumId="3" w15:restartNumberingAfterBreak="0">
     <w:nsid w:val="17A7245A"/>
     <w:multiLevelType w:val="hybridMultilevel"/>
     <w:tmpl w:val="F33859A2"/>
@@ -4809,7 +6004,120 @@
       </w:pPr>
     </w:lvl>
   </w:abstractNum>
-  <w:abstractNum w:abstractNumId="2" w15:restartNumberingAfterBreak="0">
+  <w:abstractNum w:abstractNumId="4" w15:restartNumberingAfterBreak="0">
+    <w:nsid w:val="208D75C9"/>
+    <w:multiLevelType w:val="hybridMultilevel"/>
+    <w:tmpl w:val="DBF4B96E"/>
+    <w:lvl w:ilvl="0" w:tplc="04090001">
+      <w:start w:val="1"/>
+      <w:numFmt w:val="bullet"/>
+      <w:lvlText w:val=""/>
+      <w:lvlJc w:val="left"/>
+      <w:pPr>
+        <w:ind w:left="1440" w:hanging="360"/>
+      </w:pPr>
+      <w:rPr>
+        <w:rFonts w:ascii="Symbol" w:hAnsi="Symbol" w:hint="default"/>
+      </w:rPr>
+    </w:lvl>
+    <w:lvl w:ilvl="1" w:tplc="04090003">
+      <w:start w:val="1"/>
+      <w:numFmt w:val="bullet"/>
+      <w:lvlText w:val="o"/>
+      <w:lvlJc w:val="left"/>
+      <w:pPr>
+        <w:ind w:left="2160" w:hanging="360"/>
+      </w:pPr>
+      <w:rPr>
+        <w:rFonts w:ascii="Courier New" w:hAnsi="Courier New" w:cs="Courier New" w:hint="default"/>
+      </w:rPr>
+    </w:lvl>
+    <w:lvl w:ilvl="2" w:tplc="04090005" w:tentative="1">
+      <w:start w:val="1"/>
+      <w:numFmt w:val="bullet"/>
+      <w:lvlText w:val=""/>
+      <w:lvlJc w:val="left"/>
+      <w:pPr>
+        <w:ind w:left="2880" w:hanging="360"/>
+      </w:pPr>
+      <w:rPr>
+        <w:rFonts w:ascii="Wingdings" w:hAnsi="Wingdings" w:hint="default"/>
+      </w:rPr>
+    </w:lvl>
+    <w:lvl w:ilvl="3" w:tplc="04090001" w:tentative="1">
+      <w:start w:val="1"/>
+      <w:numFmt w:val="bullet"/>
+      <w:lvlText w:val=""/>
+      <w:lvlJc w:val="left"/>
+      <w:pPr>
+        <w:ind w:left="3600" w:hanging="360"/>
+      </w:pPr>
+      <w:rPr>
+        <w:rFonts w:ascii="Symbol" w:hAnsi="Symbol" w:hint="default"/>
+      </w:rPr>
+    </w:lvl>
+    <w:lvl w:ilvl="4" w:tplc="04090003" w:tentative="1">
+      <w:start w:val="1"/>
+      <w:numFmt w:val="bullet"/>
+      <w:lvlText w:val="o"/>
+      <w:lvlJc w:val="left"/>
+      <w:pPr>
+        <w:ind w:left="4320" w:hanging="360"/>
+      </w:pPr>
+      <w:rPr>
+        <w:rFonts w:ascii="Courier New" w:hAnsi="Courier New" w:cs="Courier New" w:hint="default"/>
+      </w:rPr>
+    </w:lvl>
+    <w:lvl w:ilvl="5" w:tplc="04090005" w:tentative="1">
+      <w:start w:val="1"/>
+      <w:numFmt w:val="bullet"/>
+      <w:lvlText w:val=""/>
+      <w:lvlJc w:val="left"/>
+      <w:pPr>
+        <w:ind w:left="5040" w:hanging="360"/>
+      </w:pPr>
+      <w:rPr>
+        <w:rFonts w:ascii="Wingdings" w:hAnsi="Wingdings" w:hint="default"/>
+      </w:rPr>
+    </w:lvl>
+    <w:lvl w:ilvl="6" w:tplc="04090001" w:tentative="1">
+      <w:start w:val="1"/>
+      <w:numFmt w:val="bullet"/>
+      <w:lvlText w:val=""/>
+      <w:lvlJc w:val="left"/>
+      <w:pPr>
+        <w:ind w:left="5760" w:hanging="360"/>
+      </w:pPr>
+      <w:rPr>
+        <w:rFonts w:ascii="Symbol" w:hAnsi="Symbol" w:hint="default"/>
+      </w:rPr>
+    </w:lvl>
+    <w:lvl w:ilvl="7" w:tplc="04090003" w:tentative="1">
+      <w:start w:val="1"/>
+      <w:numFmt w:val="bullet"/>
+      <w:lvlText w:val="o"/>
+      <w:lvlJc w:val="left"/>
+      <w:pPr>
+        <w:ind w:left="6480" w:hanging="360"/>
+      </w:pPr>
+      <w:rPr>
+        <w:rFonts w:ascii="Courier New" w:hAnsi="Courier New" w:cs="Courier New" w:hint="default"/>
+      </w:rPr>
+    </w:lvl>
+    <w:lvl w:ilvl="8" w:tplc="04090005" w:tentative="1">
+      <w:start w:val="1"/>
+      <w:numFmt w:val="bullet"/>
+      <w:lvlText w:val=""/>
+      <w:lvlJc w:val="left"/>
+      <w:pPr>
+        <w:ind w:left="7200" w:hanging="360"/>
+      </w:pPr>
+      <w:rPr>
+        <w:rFonts w:ascii="Wingdings" w:hAnsi="Wingdings" w:hint="default"/>
+      </w:rPr>
+    </w:lvl>
+  </w:abstractNum>
+  <w:abstractNum w:abstractNumId="5" w15:restartNumberingAfterBreak="0">
     <w:nsid w:val="24D70027"/>
     <w:multiLevelType w:val="hybridMultilevel"/>
     <w:tmpl w:val="0750E03A"/>
@@ -4922,7 +6230,99 @@
       </w:rPr>
     </w:lvl>
   </w:abstractNum>
-  <w:abstractNum w:abstractNumId="3" w15:restartNumberingAfterBreak="0">
+  <w:abstractNum w:abstractNumId="6" w15:restartNumberingAfterBreak="0">
+    <w:nsid w:val="42CA03DB"/>
+    <w:multiLevelType w:val="hybridMultilevel"/>
+    <w:tmpl w:val="F0C67F0A"/>
+    <w:lvl w:ilvl="0" w:tplc="0409000F">
+      <w:start w:val="1"/>
+      <w:numFmt w:val="decimal"/>
+      <w:lvlText w:val="%1."/>
+      <w:lvlJc w:val="left"/>
+      <w:pPr>
+        <w:ind w:left="720" w:hanging="360"/>
+      </w:pPr>
+      <w:rPr>
+        <w:rFonts w:hint="default"/>
+      </w:rPr>
+    </w:lvl>
+    <w:lvl w:ilvl="1" w:tplc="04090001">
+      <w:start w:val="1"/>
+      <w:numFmt w:val="bullet"/>
+      <w:lvlText w:val=""/>
+      <w:lvlJc w:val="left"/>
+      <w:pPr>
+        <w:ind w:left="3240" w:hanging="360"/>
+      </w:pPr>
+      <w:rPr>
+        <w:rFonts w:ascii="Symbol" w:hAnsi="Symbol" w:hint="default"/>
+      </w:rPr>
+    </w:lvl>
+    <w:lvl w:ilvl="2" w:tplc="0409001B" w:tentative="1">
+      <w:start w:val="1"/>
+      <w:numFmt w:val="lowerRoman"/>
+      <w:lvlText w:val="%3."/>
+      <w:lvlJc w:val="right"/>
+      <w:pPr>
+        <w:ind w:left="2160" w:hanging="180"/>
+      </w:pPr>
+    </w:lvl>
+    <w:lvl w:ilvl="3" w:tplc="0409000F" w:tentative="1">
+      <w:start w:val="1"/>
+      <w:numFmt w:val="decimal"/>
+      <w:lvlText w:val="%4."/>
+      <w:lvlJc w:val="left"/>
+      <w:pPr>
+        <w:ind w:left="2880" w:hanging="360"/>
+      </w:pPr>
+    </w:lvl>
+    <w:lvl w:ilvl="4" w:tplc="04090019" w:tentative="1">
+      <w:start w:val="1"/>
+      <w:numFmt w:val="lowerLetter"/>
+      <w:lvlText w:val="%5."/>
+      <w:lvlJc w:val="left"/>
+      <w:pPr>
+        <w:ind w:left="3600" w:hanging="360"/>
+      </w:pPr>
+    </w:lvl>
+    <w:lvl w:ilvl="5" w:tplc="0409001B" w:tentative="1">
+      <w:start w:val="1"/>
+      <w:numFmt w:val="lowerRoman"/>
+      <w:lvlText w:val="%6."/>
+      <w:lvlJc w:val="right"/>
+      <w:pPr>
+        <w:ind w:left="4320" w:hanging="180"/>
+      </w:pPr>
+    </w:lvl>
+    <w:lvl w:ilvl="6" w:tplc="0409000F" w:tentative="1">
+      <w:start w:val="1"/>
+      <w:numFmt w:val="decimal"/>
+      <w:lvlText w:val="%7."/>
+      <w:lvlJc w:val="left"/>
+      <w:pPr>
+        <w:ind w:left="5040" w:hanging="360"/>
+      </w:pPr>
+    </w:lvl>
+    <w:lvl w:ilvl="7" w:tplc="04090019" w:tentative="1">
+      <w:start w:val="1"/>
+      <w:numFmt w:val="lowerLetter"/>
+      <w:lvlText w:val="%8."/>
+      <w:lvlJc w:val="left"/>
+      <w:pPr>
+        <w:ind w:left="5760" w:hanging="360"/>
+      </w:pPr>
+    </w:lvl>
+    <w:lvl w:ilvl="8" w:tplc="0409001B" w:tentative="1">
+      <w:start w:val="1"/>
+      <w:numFmt w:val="lowerRoman"/>
+      <w:lvlText w:val="%9."/>
+      <w:lvlJc w:val="right"/>
+      <w:pPr>
+        <w:ind w:left="6480" w:hanging="180"/>
+      </w:pPr>
+    </w:lvl>
+  </w:abstractNum>
+  <w:abstractNum w:abstractNumId="7" w15:restartNumberingAfterBreak="0">
     <w:nsid w:val="4BC51A01"/>
     <w:multiLevelType w:val="hybridMultilevel"/>
     <w:tmpl w:val="AF98C77E"/>
@@ -5011,7 +6411,96 @@
       </w:pPr>
     </w:lvl>
   </w:abstractNum>
-  <w:abstractNum w:abstractNumId="4" w15:restartNumberingAfterBreak="0">
+  <w:abstractNum w:abstractNumId="8" w15:restartNumberingAfterBreak="0">
+    <w:nsid w:val="4CB57690"/>
+    <w:multiLevelType w:val="hybridMultilevel"/>
+    <w:tmpl w:val="6F28B750"/>
+    <w:lvl w:ilvl="0" w:tplc="04090019">
+      <w:start w:val="1"/>
+      <w:numFmt w:val="lowerLetter"/>
+      <w:lvlText w:val="%1."/>
+      <w:lvlJc w:val="left"/>
+      <w:pPr>
+        <w:ind w:left="1800" w:hanging="360"/>
+      </w:pPr>
+      <w:rPr>
+        <w:rFonts w:hint="default"/>
+      </w:rPr>
+    </w:lvl>
+    <w:lvl w:ilvl="1" w:tplc="04090019" w:tentative="1">
+      <w:start w:val="1"/>
+      <w:numFmt w:val="lowerLetter"/>
+      <w:lvlText w:val="%2."/>
+      <w:lvlJc w:val="left"/>
+      <w:pPr>
+        <w:ind w:left="2520" w:hanging="360"/>
+      </w:pPr>
+    </w:lvl>
+    <w:lvl w:ilvl="2" w:tplc="0409001B" w:tentative="1">
+      <w:start w:val="1"/>
+      <w:numFmt w:val="lowerRoman"/>
+      <w:lvlText w:val="%3."/>
+      <w:lvlJc w:val="right"/>
+      <w:pPr>
+        <w:ind w:left="3240" w:hanging="180"/>
+      </w:pPr>
+    </w:lvl>
+    <w:lvl w:ilvl="3" w:tplc="0409000F" w:tentative="1">
+      <w:start w:val="1"/>
+      <w:numFmt w:val="decimal"/>
+      <w:lvlText w:val="%4."/>
+      <w:lvlJc w:val="left"/>
+      <w:pPr>
+        <w:ind w:left="3960" w:hanging="360"/>
+      </w:pPr>
+    </w:lvl>
+    <w:lvl w:ilvl="4" w:tplc="04090019" w:tentative="1">
+      <w:start w:val="1"/>
+      <w:numFmt w:val="lowerLetter"/>
+      <w:lvlText w:val="%5."/>
+      <w:lvlJc w:val="left"/>
+      <w:pPr>
+        <w:ind w:left="4680" w:hanging="360"/>
+      </w:pPr>
+    </w:lvl>
+    <w:lvl w:ilvl="5" w:tplc="0409001B" w:tentative="1">
+      <w:start w:val="1"/>
+      <w:numFmt w:val="lowerRoman"/>
+      <w:lvlText w:val="%6."/>
+      <w:lvlJc w:val="right"/>
+      <w:pPr>
+        <w:ind w:left="5400" w:hanging="180"/>
+      </w:pPr>
+    </w:lvl>
+    <w:lvl w:ilvl="6" w:tplc="0409000F" w:tentative="1">
+      <w:start w:val="1"/>
+      <w:numFmt w:val="decimal"/>
+      <w:lvlText w:val="%7."/>
+      <w:lvlJc w:val="left"/>
+      <w:pPr>
+        <w:ind w:left="6120" w:hanging="360"/>
+      </w:pPr>
+    </w:lvl>
+    <w:lvl w:ilvl="7" w:tplc="04090019" w:tentative="1">
+      <w:start w:val="1"/>
+      <w:numFmt w:val="lowerLetter"/>
+      <w:lvlText w:val="%8."/>
+      <w:lvlJc w:val="left"/>
+      <w:pPr>
+        <w:ind w:left="6840" w:hanging="360"/>
+      </w:pPr>
+    </w:lvl>
+    <w:lvl w:ilvl="8" w:tplc="0409001B" w:tentative="1">
+      <w:start w:val="1"/>
+      <w:numFmt w:val="lowerRoman"/>
+      <w:lvlText w:val="%9."/>
+      <w:lvlJc w:val="right"/>
+      <w:pPr>
+        <w:ind w:left="7560" w:hanging="180"/>
+      </w:pPr>
+    </w:lvl>
+  </w:abstractNum>
+  <w:abstractNum w:abstractNumId="9" w15:restartNumberingAfterBreak="0">
     <w:nsid w:val="52E43A2F"/>
     <w:multiLevelType w:val="hybridMultilevel"/>
     <w:tmpl w:val="11DCA492"/>
@@ -5100,7 +6589,7 @@
       </w:pPr>
     </w:lvl>
   </w:abstractNum>
-  <w:abstractNum w:abstractNumId="5" w15:restartNumberingAfterBreak="0">
+  <w:abstractNum w:abstractNumId="10" w15:restartNumberingAfterBreak="0">
     <w:nsid w:val="54D95B95"/>
     <w:multiLevelType w:val="hybridMultilevel"/>
     <w:tmpl w:val="34809F7E"/>
@@ -5213,7 +6702,7 @@
       </w:rPr>
     </w:lvl>
   </w:abstractNum>
-  <w:abstractNum w:abstractNumId="6" w15:restartNumberingAfterBreak="0">
+  <w:abstractNum w:abstractNumId="11" w15:restartNumberingAfterBreak="0">
     <w:nsid w:val="654F6175"/>
     <w:multiLevelType w:val="hybridMultilevel"/>
     <w:tmpl w:val="432EB78A"/>
@@ -5326,7 +6815,7 @@
       </w:rPr>
     </w:lvl>
   </w:abstractNum>
-  <w:abstractNum w:abstractNumId="7" w15:restartNumberingAfterBreak="0">
+  <w:abstractNum w:abstractNumId="12" w15:restartNumberingAfterBreak="0">
     <w:nsid w:val="671B362A"/>
     <w:multiLevelType w:val="hybridMultilevel"/>
     <w:tmpl w:val="E500E9AC"/>
@@ -5439,7 +6928,7 @@
       </w:rPr>
     </w:lvl>
   </w:abstractNum>
-  <w:abstractNum w:abstractNumId="8" w15:restartNumberingAfterBreak="0">
+  <w:abstractNum w:abstractNumId="13" w15:restartNumberingAfterBreak="0">
     <w:nsid w:val="6B392D0C"/>
     <w:multiLevelType w:val="hybridMultilevel"/>
     <w:tmpl w:val="E00AA03C"/>
@@ -5552,7 +7041,7 @@
       </w:rPr>
     </w:lvl>
   </w:abstractNum>
-  <w:abstractNum w:abstractNumId="9" w15:restartNumberingAfterBreak="0">
+  <w:abstractNum w:abstractNumId="14" w15:restartNumberingAfterBreak="0">
     <w:nsid w:val="6D651060"/>
     <w:multiLevelType w:val="hybridMultilevel"/>
     <w:tmpl w:val="E4CE33B6"/>
@@ -5641,7 +7130,96 @@
       </w:pPr>
     </w:lvl>
   </w:abstractNum>
-  <w:abstractNum w:abstractNumId="10" w15:restartNumberingAfterBreak="0">
+  <w:abstractNum w:abstractNumId="15" w15:restartNumberingAfterBreak="0">
+    <w:nsid w:val="6D8902F5"/>
+    <w:multiLevelType w:val="hybridMultilevel"/>
+    <w:tmpl w:val="6DA2638E"/>
+    <w:lvl w:ilvl="0" w:tplc="4DB81344">
+      <w:start w:val="1"/>
+      <w:numFmt w:val="lowerLetter"/>
+      <w:lvlText w:val="%1."/>
+      <w:lvlJc w:val="left"/>
+      <w:pPr>
+        <w:ind w:left="1800" w:hanging="360"/>
+      </w:pPr>
+      <w:rPr>
+        <w:rFonts w:hint="default"/>
+      </w:rPr>
+    </w:lvl>
+    <w:lvl w:ilvl="1" w:tplc="04090019" w:tentative="1">
+      <w:start w:val="1"/>
+      <w:numFmt w:val="lowerLetter"/>
+      <w:lvlText w:val="%2."/>
+      <w:lvlJc w:val="left"/>
+      <w:pPr>
+        <w:ind w:left="2520" w:hanging="360"/>
+      </w:pPr>
+    </w:lvl>
+    <w:lvl w:ilvl="2" w:tplc="0409001B" w:tentative="1">
+      <w:start w:val="1"/>
+      <w:numFmt w:val="lowerRoman"/>
+      <w:lvlText w:val="%3."/>
+      <w:lvlJc w:val="right"/>
+      <w:pPr>
+        <w:ind w:left="3240" w:hanging="180"/>
+      </w:pPr>
+    </w:lvl>
+    <w:lvl w:ilvl="3" w:tplc="0409000F" w:tentative="1">
+      <w:start w:val="1"/>
+      <w:numFmt w:val="decimal"/>
+      <w:lvlText w:val="%4."/>
+      <w:lvlJc w:val="left"/>
+      <w:pPr>
+        <w:ind w:left="3960" w:hanging="360"/>
+      </w:pPr>
+    </w:lvl>
+    <w:lvl w:ilvl="4" w:tplc="04090019" w:tentative="1">
+      <w:start w:val="1"/>
+      <w:numFmt w:val="lowerLetter"/>
+      <w:lvlText w:val="%5."/>
+      <w:lvlJc w:val="left"/>
+      <w:pPr>
+        <w:ind w:left="4680" w:hanging="360"/>
+      </w:pPr>
+    </w:lvl>
+    <w:lvl w:ilvl="5" w:tplc="0409001B" w:tentative="1">
+      <w:start w:val="1"/>
+      <w:numFmt w:val="lowerRoman"/>
+      <w:lvlText w:val="%6."/>
+      <w:lvlJc w:val="right"/>
+      <w:pPr>
+        <w:ind w:left="5400" w:hanging="180"/>
+      </w:pPr>
+    </w:lvl>
+    <w:lvl w:ilvl="6" w:tplc="0409000F" w:tentative="1">
+      <w:start w:val="1"/>
+      <w:numFmt w:val="decimal"/>
+      <w:lvlText w:val="%7."/>
+      <w:lvlJc w:val="left"/>
+      <w:pPr>
+        <w:ind w:left="6120" w:hanging="360"/>
+      </w:pPr>
+    </w:lvl>
+    <w:lvl w:ilvl="7" w:tplc="04090019" w:tentative="1">
+      <w:start w:val="1"/>
+      <w:numFmt w:val="lowerLetter"/>
+      <w:lvlText w:val="%8."/>
+      <w:lvlJc w:val="left"/>
+      <w:pPr>
+        <w:ind w:left="6840" w:hanging="360"/>
+      </w:pPr>
+    </w:lvl>
+    <w:lvl w:ilvl="8" w:tplc="0409001B" w:tentative="1">
+      <w:start w:val="1"/>
+      <w:numFmt w:val="lowerRoman"/>
+      <w:lvlText w:val="%9."/>
+      <w:lvlJc w:val="right"/>
+      <w:pPr>
+        <w:ind w:left="7560" w:hanging="180"/>
+      </w:pPr>
+    </w:lvl>
+  </w:abstractNum>
+  <w:abstractNum w:abstractNumId="16" w15:restartNumberingAfterBreak="0">
     <w:nsid w:val="775E33D6"/>
     <w:multiLevelType w:val="hybridMultilevel"/>
     <w:tmpl w:val="D994B396"/>
@@ -5754,7 +7332,96 @@
       </w:rPr>
     </w:lvl>
   </w:abstractNum>
-  <w:abstractNum w:abstractNumId="11" w15:restartNumberingAfterBreak="0">
+  <w:abstractNum w:abstractNumId="17" w15:restartNumberingAfterBreak="0">
+    <w:nsid w:val="777A61EE"/>
+    <w:multiLevelType w:val="hybridMultilevel"/>
+    <w:tmpl w:val="8C040F5C"/>
+    <w:lvl w:ilvl="0" w:tplc="0966E62A">
+      <w:start w:val="1"/>
+      <w:numFmt w:val="lowerLetter"/>
+      <w:lvlText w:val="%1."/>
+      <w:lvlJc w:val="left"/>
+      <w:pPr>
+        <w:ind w:left="1800" w:hanging="360"/>
+      </w:pPr>
+      <w:rPr>
+        <w:rFonts w:hint="default"/>
+      </w:rPr>
+    </w:lvl>
+    <w:lvl w:ilvl="1" w:tplc="04090019" w:tentative="1">
+      <w:start w:val="1"/>
+      <w:numFmt w:val="lowerLetter"/>
+      <w:lvlText w:val="%2."/>
+      <w:lvlJc w:val="left"/>
+      <w:pPr>
+        <w:ind w:left="2520" w:hanging="360"/>
+      </w:pPr>
+    </w:lvl>
+    <w:lvl w:ilvl="2" w:tplc="0409001B" w:tentative="1">
+      <w:start w:val="1"/>
+      <w:numFmt w:val="lowerRoman"/>
+      <w:lvlText w:val="%3."/>
+      <w:lvlJc w:val="right"/>
+      <w:pPr>
+        <w:ind w:left="3240" w:hanging="180"/>
+      </w:pPr>
+    </w:lvl>
+    <w:lvl w:ilvl="3" w:tplc="0409000F" w:tentative="1">
+      <w:start w:val="1"/>
+      <w:numFmt w:val="decimal"/>
+      <w:lvlText w:val="%4."/>
+      <w:lvlJc w:val="left"/>
+      <w:pPr>
+        <w:ind w:left="3960" w:hanging="360"/>
+      </w:pPr>
+    </w:lvl>
+    <w:lvl w:ilvl="4" w:tplc="04090019" w:tentative="1">
+      <w:start w:val="1"/>
+      <w:numFmt w:val="lowerLetter"/>
+      <w:lvlText w:val="%5."/>
+      <w:lvlJc w:val="left"/>
+      <w:pPr>
+        <w:ind w:left="4680" w:hanging="360"/>
+      </w:pPr>
+    </w:lvl>
+    <w:lvl w:ilvl="5" w:tplc="0409001B" w:tentative="1">
+      <w:start w:val="1"/>
+      <w:numFmt w:val="lowerRoman"/>
+      <w:lvlText w:val="%6."/>
+      <w:lvlJc w:val="right"/>
+      <w:pPr>
+        <w:ind w:left="5400" w:hanging="180"/>
+      </w:pPr>
+    </w:lvl>
+    <w:lvl w:ilvl="6" w:tplc="0409000F" w:tentative="1">
+      <w:start w:val="1"/>
+      <w:numFmt w:val="decimal"/>
+      <w:lvlText w:val="%7."/>
+      <w:lvlJc w:val="left"/>
+      <w:pPr>
+        <w:ind w:left="6120" w:hanging="360"/>
+      </w:pPr>
+    </w:lvl>
+    <w:lvl w:ilvl="7" w:tplc="04090019" w:tentative="1">
+      <w:start w:val="1"/>
+      <w:numFmt w:val="lowerLetter"/>
+      <w:lvlText w:val="%8."/>
+      <w:lvlJc w:val="left"/>
+      <w:pPr>
+        <w:ind w:left="6840" w:hanging="360"/>
+      </w:pPr>
+    </w:lvl>
+    <w:lvl w:ilvl="8" w:tplc="0409001B" w:tentative="1">
+      <w:start w:val="1"/>
+      <w:numFmt w:val="lowerRoman"/>
+      <w:lvlText w:val="%9."/>
+      <w:lvlJc w:val="right"/>
+      <w:pPr>
+        <w:ind w:left="7560" w:hanging="180"/>
+      </w:pPr>
+    </w:lvl>
+  </w:abstractNum>
+  <w:abstractNum w:abstractNumId="18" w15:restartNumberingAfterBreak="0">
     <w:nsid w:val="7CF22D16"/>
     <w:multiLevelType w:val="hybridMultilevel"/>
     <w:tmpl w:val="FF643F74"/>
@@ -5868,39 +7535,60 @@
     </w:lvl>
   </w:abstractNum>
   <w:num w:numId="1">
-    <w:abstractNumId w:val="1"/>
+    <w:abstractNumId w:val="3"/>
   </w:num>
   <w:num w:numId="2">
     <w:abstractNumId w:val="0"/>
   </w:num>
   <w:num w:numId="3">
+    <w:abstractNumId w:val="14"/>
+  </w:num>
+  <w:num w:numId="4">
+    <w:abstractNumId w:val="7"/>
+  </w:num>
+  <w:num w:numId="5">
     <w:abstractNumId w:val="9"/>
   </w:num>
-  <w:num w:numId="4">
-    <w:abstractNumId w:val="3"/>
+  <w:num w:numId="6">
+    <w:abstractNumId w:val="18"/>
   </w:num>
-  <w:num w:numId="5">
+  <w:num w:numId="7">
+    <w:abstractNumId w:val="12"/>
+  </w:num>
+  <w:num w:numId="8">
+    <w:abstractNumId w:val="16"/>
+  </w:num>
+  <w:num w:numId="9">
+    <w:abstractNumId w:val="11"/>
+  </w:num>
+  <w:num w:numId="10">
+    <w:abstractNumId w:val="10"/>
+  </w:num>
+  <w:num w:numId="11">
+    <w:abstractNumId w:val="13"/>
+  </w:num>
+  <w:num w:numId="12">
+    <w:abstractNumId w:val="5"/>
+  </w:num>
+  <w:num w:numId="13">
+    <w:abstractNumId w:val="6"/>
+  </w:num>
+  <w:num w:numId="14">
+    <w:abstractNumId w:val="1"/>
+  </w:num>
+  <w:num w:numId="15">
     <w:abstractNumId w:val="4"/>
   </w:num>
-  <w:num w:numId="6">
-    <w:abstractNumId w:val="11"/>
+  <w:num w:numId="16">
+    <w:abstractNumId w:val="17"/>
   </w:num>
-  <w:num w:numId="7">
-    <w:abstractNumId w:val="7"/>
+  <w:num w:numId="17">
+    <w:abstractNumId w:val="15"/>
   </w:num>
-  <w:num w:numId="8">
-    <w:abstractNumId w:val="10"/>
-  </w:num>
-  <w:num w:numId="9">
-    <w:abstractNumId w:val="6"/>
-  </w:num>
-  <w:num w:numId="10">
-    <w:abstractNumId w:val="5"/>
-  </w:num>
-  <w:num w:numId="11">
+  <w:num w:numId="18">
     <w:abstractNumId w:val="8"/>
   </w:num>
-  <w:num w:numId="12">
+  <w:num w:numId="19">
     <w:abstractNumId w:val="2"/>
   </w:num>
 </w:numbering>
@@ -7095,7 +8783,7 @@
 </file>
 
 <file path=customXml/itemProps1.xml><?xml version="1.0" encoding="utf-8"?>
-<ds:datastoreItem xmlns:ds="http://schemas.openxmlformats.org/officeDocument/2006/customXml" ds:itemID="{C096A3F3-D320-2B47-8CC1-87DC390A88AC}">
+<ds:datastoreItem xmlns:ds="http://schemas.openxmlformats.org/officeDocument/2006/customXml" ds:itemID="{5EBBAF8D-0A37-FA46-98DD-88FF8DC8F7F1}">
   <ds:schemaRefs>
     <ds:schemaRef ds:uri="http://schemas.openxmlformats.org/officeDocument/2006/bibliography"/>
   </ds:schemaRefs>

</xml_diff>

<commit_message>
Fix grammar and formatting
</commit_message>
<xml_diff>
--- a/A1/report/MMAI 891 - Individual Assignment - Hasan, Sadman Sakib.docx
+++ b/A1/report/MMAI 891 - Individual Assignment - Hasan, Sadman Sakib.docx
@@ -1060,6 +1060,7 @@
         <w:spacing w:line="480" w:lineRule="auto"/>
         <w:jc w:val="both"/>
       </w:pPr>
+      <w:bookmarkStart w:id="1" w:name="_GoBack"/>
       <w:r>
         <w:t>a)</w:t>
       </w:r>
@@ -1149,42 +1150,6 @@
       </w:r>
       <w:r>
         <w:t>of the message.</w:t>
-      </w:r>
-      <w:r>
-        <w:t xml:space="preserve"> The dataset is </w:t>
-      </w:r>
-      <w:r>
-        <w:t xml:space="preserve">reliable with </w:t>
-      </w:r>
-      <w:r>
-        <w:t xml:space="preserve">the </w:t>
-      </w:r>
-      <w:r>
-        <w:t>human</w:t>
-      </w:r>
-      <w:r>
-        <w:t xml:space="preserve"> </w:t>
-      </w:r>
-      <w:r>
-        <w:t>mapping</w:t>
-      </w:r>
-      <w:r>
-        <w:t xml:space="preserve"> of</w:t>
-      </w:r>
-      <w:r>
-        <w:t xml:space="preserve"> the </w:t>
-      </w:r>
-      <w:r>
-        <w:t>initial</w:t>
-      </w:r>
-      <w:r>
-        <w:t xml:space="preserve"> emotion </w:t>
-      </w:r>
-      <w:r>
-        <w:t>expressed towards the</w:t>
-      </w:r>
-      <w:r>
-        <w:t xml:space="preserve"> tweet message.</w:t>
       </w:r>
     </w:p>
     <w:p>
@@ -1219,8 +1184,13 @@
         <w:t>on approach</w:t>
       </w:r>
       <w:r>
-        <w:t>: The package used for evaluating the tweets in lexicon approach is called vaderSentiment</w:t>
-      </w:r>
+        <w:t xml:space="preserve">: The package used for evaluating the tweets in lexicon approach is called </w:t>
+      </w:r>
+      <w:proofErr w:type="spellStart"/>
+      <w:r>
+        <w:t>vaderSentiment</w:t>
+      </w:r>
+      <w:proofErr w:type="spellEnd"/>
       <w:r>
         <w:rPr>
           <w:rStyle w:val="FootnoteReference"/>
@@ -1374,7 +1344,16 @@
         <w:t>I</w:t>
       </w:r>
       <w:r>
-        <w:t xml:space="preserve"> labelled 0 as negative emotion, 1 as neutral emotion and 2 as positive emotion. With this value, we were able to evaluate the </w:t>
+        <w:t xml:space="preserve"> l</w:t>
+      </w:r>
+      <w:r>
+        <w:t xml:space="preserve">abelled 0 as negative emotion, 1 as neutral emotion and 2 as positive emotion. With this value, </w:t>
+      </w:r>
+      <w:r>
+        <w:t>I was</w:t>
+      </w:r>
+      <w:r>
+        <w:t xml:space="preserve"> able to evaluate the </w:t>
       </w:r>
       <w:r>
         <w:t xml:space="preserve">accuracy score of the </w:t>
@@ -1416,7 +1395,13 @@
         <w:t>Text preprocessing:</w:t>
       </w:r>
       <w:r>
-        <w:t xml:space="preserve"> Using the NLP techniques we learned in the class, I performed text preprocessing on the original tweets in the following order:</w:t>
+        <w:t xml:space="preserve"> Using the NLP techniques learned in the class, </w:t>
+      </w:r>
+      <w:r>
+        <w:t>I</w:t>
+      </w:r>
+      <w:r>
+        <w:t xml:space="preserve"> performed text preprocessing on the original tweets in the following order:</w:t>
       </w:r>
     </w:p>
     <w:p>
@@ -1499,7 +1484,23 @@
         <w:t>Remove HTML characters:</w:t>
       </w:r>
       <w:r>
-        <w:t xml:space="preserve"> This included characters like &amp;quot; or &amp;ampt; which are used in embedded HTML texts</w:t>
+        <w:t xml:space="preserve"> This included characters like &amp;</w:t>
+      </w:r>
+      <w:proofErr w:type="spellStart"/>
+      <w:r>
+        <w:t>quot</w:t>
+      </w:r>
+      <w:proofErr w:type="spellEnd"/>
+      <w:r>
+        <w:t>; or &amp;</w:t>
+      </w:r>
+      <w:proofErr w:type="spellStart"/>
+      <w:r>
+        <w:t>ampt</w:t>
+      </w:r>
+      <w:proofErr w:type="spellEnd"/>
+      <w:r>
+        <w:t>; which are used in embedded HTML texts</w:t>
       </w:r>
       <w:r>
         <w:t>.</w:t>
@@ -1621,7 +1622,13 @@
         <w:t xml:space="preserve"> spelling:</w:t>
       </w:r>
       <w:r>
-        <w:t xml:space="preserve"> Fix spelling of words using the American dictionary.</w:t>
+        <w:t xml:space="preserve"> Fix </w:t>
+      </w:r>
+      <w:r>
+        <w:t>word spellings</w:t>
+      </w:r>
+      <w:r>
+        <w:t xml:space="preserve"> using the American dictionary.</w:t>
       </w:r>
     </w:p>
     <w:p>
@@ -1791,6 +1798,7 @@
         <w:t>0 times in the entire dataset.</w:t>
       </w:r>
     </w:p>
+    <w:bookmarkEnd w:id="1"/>
     <w:p>
       <w:pPr>
         <w:spacing w:line="480" w:lineRule="auto"/>
@@ -2144,6 +2152,7 @@
           <w:numId w:val="8"/>
         </w:numPr>
         <w:spacing w:line="480" w:lineRule="auto"/>
+        <w:jc w:val="both"/>
         <w:rPr>
           <w:szCs w:val="24"/>
         </w:rPr>
@@ -2172,6 +2181,7 @@
           <w:numId w:val="8"/>
         </w:numPr>
         <w:spacing w:line="480" w:lineRule="auto"/>
+        <w:jc w:val="both"/>
         <w:rPr>
           <w:szCs w:val="24"/>
         </w:rPr>
@@ -2206,6 +2216,7 @@
           <w:numId w:val="8"/>
         </w:numPr>
         <w:spacing w:line="480" w:lineRule="auto"/>
+        <w:jc w:val="both"/>
         <w:rPr>
           <w:szCs w:val="24"/>
         </w:rPr>
@@ -2226,10 +2237,12 @@
           <w:numId w:val="8"/>
         </w:numPr>
         <w:spacing w:line="480" w:lineRule="auto"/>
-        <w:rPr>
-          <w:szCs w:val="24"/>
-        </w:rPr>
-      </w:pPr>
+        <w:jc w:val="both"/>
+        <w:rPr>
+          <w:szCs w:val="24"/>
+        </w:rPr>
+      </w:pPr>
+      <w:proofErr w:type="spellStart"/>
       <w:r>
         <w:rPr>
           <w:szCs w:val="24"/>
@@ -2240,7 +2253,14 @@
         <w:rPr>
           <w:szCs w:val="24"/>
         </w:rPr>
-        <w:t>in_df: 0.02</w:t>
+        <w:t>in_df</w:t>
+      </w:r>
+      <w:proofErr w:type="spellEnd"/>
+      <w:r>
+        <w:rPr>
+          <w:szCs w:val="24"/>
+        </w:rPr>
+        <w:t>: 0.02</w:t>
       </w:r>
     </w:p>
     <w:p>
@@ -2251,10 +2271,12 @@
           <w:numId w:val="8"/>
         </w:numPr>
         <w:spacing w:line="480" w:lineRule="auto"/>
-        <w:rPr>
-          <w:szCs w:val="24"/>
-        </w:rPr>
-      </w:pPr>
+        <w:jc w:val="both"/>
+        <w:rPr>
+          <w:szCs w:val="24"/>
+        </w:rPr>
+      </w:pPr>
+      <w:proofErr w:type="spellStart"/>
       <w:r>
         <w:rPr>
           <w:szCs w:val="24"/>
@@ -2265,7 +2287,14 @@
         <w:rPr>
           <w:szCs w:val="24"/>
         </w:rPr>
-        <w:t>ax_features: 14</w:t>
+        <w:t>ax_features</w:t>
+      </w:r>
+      <w:proofErr w:type="spellEnd"/>
+      <w:r>
+        <w:rPr>
+          <w:szCs w:val="24"/>
+        </w:rPr>
+        <w:t>: 14</w:t>
       </w:r>
     </w:p>
     <w:p>
@@ -2276,10 +2305,12 @@
           <w:numId w:val="8"/>
         </w:numPr>
         <w:spacing w:line="480" w:lineRule="auto"/>
-        <w:rPr>
-          <w:szCs w:val="24"/>
-        </w:rPr>
-      </w:pPr>
+        <w:jc w:val="both"/>
+        <w:rPr>
+          <w:szCs w:val="24"/>
+        </w:rPr>
+      </w:pPr>
+      <w:proofErr w:type="spellStart"/>
       <w:r>
         <w:rPr>
           <w:szCs w:val="24"/>
@@ -2290,7 +2321,14 @@
         <w:rPr>
           <w:szCs w:val="24"/>
         </w:rPr>
-        <w:t>_grams: [1, 3]</w:t>
+        <w:t>_grams</w:t>
+      </w:r>
+      <w:proofErr w:type="spellEnd"/>
+      <w:r>
+        <w:rPr>
+          <w:szCs w:val="24"/>
+        </w:rPr>
+        <w:t>: [1, 3]</w:t>
       </w:r>
     </w:p>
     <w:p>
@@ -2301,6 +2339,7 @@
           <w:numId w:val="8"/>
         </w:numPr>
         <w:spacing w:line="480" w:lineRule="auto"/>
+        <w:jc w:val="both"/>
         <w:rPr>
           <w:szCs w:val="24"/>
         </w:rPr>
@@ -2311,6 +2350,7 @@
         </w:rPr>
         <w:t xml:space="preserve">Used </w:t>
       </w:r>
+      <w:proofErr w:type="spellStart"/>
       <w:r>
         <w:rPr>
           <w:b/>
@@ -2318,6 +2358,7 @@
         </w:rPr>
         <w:t>CountVectorization</w:t>
       </w:r>
+      <w:proofErr w:type="spellEnd"/>
       <w:r>
         <w:rPr>
           <w:szCs w:val="24"/>
@@ -2333,16 +2374,25 @@
           <w:numId w:val="8"/>
         </w:numPr>
         <w:spacing w:line="480" w:lineRule="auto"/>
-        <w:rPr>
-          <w:szCs w:val="24"/>
-        </w:rPr>
-      </w:pPr>
-      <w:r>
-        <w:rPr>
-          <w:szCs w:val="24"/>
-        </w:rPr>
-        <w:t>Represented the words as BOW corupus</w:t>
-      </w:r>
+        <w:jc w:val="both"/>
+        <w:rPr>
+          <w:szCs w:val="24"/>
+        </w:rPr>
+      </w:pPr>
+      <w:r>
+        <w:rPr>
+          <w:szCs w:val="24"/>
+        </w:rPr>
+        <w:t xml:space="preserve">Represented the words as BOW </w:t>
+      </w:r>
+      <w:proofErr w:type="spellStart"/>
+      <w:r>
+        <w:rPr>
+          <w:szCs w:val="24"/>
+        </w:rPr>
+        <w:t>corupus</w:t>
+      </w:r>
+      <w:proofErr w:type="spellEnd"/>
     </w:p>
     <w:p>
       <w:pPr>
@@ -2352,6 +2402,7 @@
           <w:numId w:val="8"/>
         </w:numPr>
         <w:spacing w:line="480" w:lineRule="auto"/>
+        <w:jc w:val="both"/>
         <w:rPr>
           <w:szCs w:val="24"/>
         </w:rPr>
@@ -2371,6 +2422,7 @@
           <w:numId w:val="8"/>
         </w:numPr>
         <w:spacing w:line="480" w:lineRule="auto"/>
+        <w:jc w:val="both"/>
         <w:rPr>
           <w:szCs w:val="24"/>
         </w:rPr>
@@ -2391,15 +2443,24 @@
           <w:numId w:val="8"/>
         </w:numPr>
         <w:spacing w:line="480" w:lineRule="auto"/>
-        <w:rPr>
-          <w:szCs w:val="24"/>
-        </w:rPr>
-      </w:pPr>
-      <w:r>
-        <w:rPr>
-          <w:szCs w:val="24"/>
-        </w:rPr>
-        <w:t>num_topics=15</w:t>
+        <w:jc w:val="both"/>
+        <w:rPr>
+          <w:szCs w:val="24"/>
+        </w:rPr>
+      </w:pPr>
+      <w:proofErr w:type="spellStart"/>
+      <w:r>
+        <w:rPr>
+          <w:szCs w:val="24"/>
+        </w:rPr>
+        <w:t>num_topics</w:t>
+      </w:r>
+      <w:proofErr w:type="spellEnd"/>
+      <w:r>
+        <w:rPr>
+          <w:szCs w:val="24"/>
+        </w:rPr>
+        <w:t>=15</w:t>
       </w:r>
     </w:p>
     <w:p>
@@ -2410,6 +2471,7 @@
           <w:numId w:val="8"/>
         </w:numPr>
         <w:spacing w:line="480" w:lineRule="auto"/>
+        <w:jc w:val="both"/>
         <w:rPr>
           <w:szCs w:val="24"/>
         </w:rPr>
@@ -2429,6 +2491,7 @@
           <w:numId w:val="8"/>
         </w:numPr>
         <w:spacing w:line="480" w:lineRule="auto"/>
+        <w:jc w:val="both"/>
         <w:rPr>
           <w:szCs w:val="24"/>
         </w:rPr>
@@ -2448,6 +2511,7 @@
           <w:numId w:val="8"/>
         </w:numPr>
         <w:spacing w:line="480" w:lineRule="auto"/>
+        <w:jc w:val="both"/>
         <w:rPr>
           <w:szCs w:val="24"/>
         </w:rPr>
@@ -2467,6 +2531,7 @@
           <w:numId w:val="8"/>
         </w:numPr>
         <w:spacing w:line="480" w:lineRule="auto"/>
+        <w:jc w:val="both"/>
         <w:rPr>
           <w:szCs w:val="24"/>
         </w:rPr>
@@ -2674,6 +2739,7 @@
           <w:numId w:val="12"/>
         </w:numPr>
         <w:spacing w:line="480" w:lineRule="auto"/>
+        <w:jc w:val="both"/>
         <w:rPr>
           <w:szCs w:val="24"/>
         </w:rPr>
@@ -2694,6 +2760,7 @@
           <w:numId w:val="12"/>
         </w:numPr>
         <w:spacing w:line="480" w:lineRule="auto"/>
+        <w:jc w:val="both"/>
         <w:rPr>
           <w:szCs w:val="24"/>
           <w:u w:val="single"/>
@@ -2724,6 +2791,7 @@
           <w:numId w:val="12"/>
         </w:numPr>
         <w:spacing w:line="480" w:lineRule="auto"/>
+        <w:jc w:val="both"/>
         <w:rPr>
           <w:szCs w:val="24"/>
           <w:u w:val="single"/>
@@ -2744,6 +2812,7 @@
           <w:numId w:val="12"/>
         </w:numPr>
         <w:spacing w:line="480" w:lineRule="auto"/>
+        <w:jc w:val="both"/>
         <w:rPr>
           <w:szCs w:val="24"/>
           <w:u w:val="single"/>
@@ -2764,6 +2833,7 @@
           <w:numId w:val="12"/>
         </w:numPr>
         <w:spacing w:line="480" w:lineRule="auto"/>
+        <w:jc w:val="both"/>
         <w:rPr>
           <w:szCs w:val="24"/>
         </w:rPr>
@@ -2783,15 +2853,30 @@
           <w:numId w:val="12"/>
         </w:numPr>
         <w:spacing w:line="480" w:lineRule="auto"/>
-        <w:rPr>
-          <w:szCs w:val="24"/>
-        </w:rPr>
-      </w:pPr>
-      <w:r>
-        <w:rPr>
-          <w:szCs w:val="24"/>
-        </w:rPr>
-        <w:t>solver = ["newton-cg", "lbfgs", "sag", "saga"]</w:t>
+        <w:jc w:val="both"/>
+        <w:rPr>
+          <w:szCs w:val="24"/>
+        </w:rPr>
+      </w:pPr>
+      <w:r>
+        <w:rPr>
+          <w:szCs w:val="24"/>
+        </w:rPr>
+        <w:t>solver = ["newton-cg", "</w:t>
+      </w:r>
+      <w:proofErr w:type="spellStart"/>
+      <w:r>
+        <w:rPr>
+          <w:szCs w:val="24"/>
+        </w:rPr>
+        <w:t>lbfgs</w:t>
+      </w:r>
+      <w:proofErr w:type="spellEnd"/>
+      <w:r>
+        <w:rPr>
+          <w:szCs w:val="24"/>
+        </w:rPr>
+        <w:t>", "sag", "saga"]</w:t>
       </w:r>
     </w:p>
     <w:p>
@@ -2802,15 +2887,38 @@
           <w:numId w:val="12"/>
         </w:numPr>
         <w:spacing w:line="480" w:lineRule="auto"/>
-        <w:rPr>
-          <w:szCs w:val="24"/>
-        </w:rPr>
-      </w:pPr>
-      <w:r>
-        <w:rPr>
-          <w:szCs w:val="24"/>
-        </w:rPr>
-        <w:t>multi_class = ["ovr", "multinomial", "auto"]</w:t>
+        <w:jc w:val="both"/>
+        <w:rPr>
+          <w:szCs w:val="24"/>
+        </w:rPr>
+      </w:pPr>
+      <w:proofErr w:type="spellStart"/>
+      <w:r>
+        <w:rPr>
+          <w:szCs w:val="24"/>
+        </w:rPr>
+        <w:t>multi_class</w:t>
+      </w:r>
+      <w:proofErr w:type="spellEnd"/>
+      <w:r>
+        <w:rPr>
+          <w:szCs w:val="24"/>
+        </w:rPr>
+        <w:t xml:space="preserve"> = ["</w:t>
+      </w:r>
+      <w:proofErr w:type="spellStart"/>
+      <w:r>
+        <w:rPr>
+          <w:szCs w:val="24"/>
+        </w:rPr>
+        <w:t>ovr</w:t>
+      </w:r>
+      <w:proofErr w:type="spellEnd"/>
+      <w:r>
+        <w:rPr>
+          <w:szCs w:val="24"/>
+        </w:rPr>
+        <w:t>", "multinomial", "auto"]</w:t>
       </w:r>
     </w:p>
     <w:p>
@@ -2821,15 +2929,24 @@
           <w:numId w:val="12"/>
         </w:numPr>
         <w:spacing w:line="480" w:lineRule="auto"/>
-        <w:rPr>
-          <w:szCs w:val="24"/>
-        </w:rPr>
-      </w:pPr>
-      <w:r>
-        <w:rPr>
-          <w:szCs w:val="24"/>
-        </w:rPr>
-        <w:t>max_iter = [100, 200, 400]</w:t>
+        <w:jc w:val="both"/>
+        <w:rPr>
+          <w:szCs w:val="24"/>
+        </w:rPr>
+      </w:pPr>
+      <w:proofErr w:type="spellStart"/>
+      <w:r>
+        <w:rPr>
+          <w:szCs w:val="24"/>
+        </w:rPr>
+        <w:t>max_iter</w:t>
+      </w:r>
+      <w:proofErr w:type="spellEnd"/>
+      <w:r>
+        <w:rPr>
+          <w:szCs w:val="24"/>
+        </w:rPr>
+        <w:t xml:space="preserve"> = [100, 200, 400]</w:t>
       </w:r>
     </w:p>
     <w:p>
@@ -2840,15 +2957,24 @@
           <w:numId w:val="12"/>
         </w:numPr>
         <w:spacing w:line="480" w:lineRule="auto"/>
-        <w:rPr>
-          <w:szCs w:val="24"/>
-        </w:rPr>
-      </w:pPr>
-      <w:r>
-        <w:rPr>
-          <w:szCs w:val="24"/>
-        </w:rPr>
-        <w:t>fit_intercept = [True, False]</w:t>
+        <w:jc w:val="both"/>
+        <w:rPr>
+          <w:szCs w:val="24"/>
+        </w:rPr>
+      </w:pPr>
+      <w:proofErr w:type="spellStart"/>
+      <w:r>
+        <w:rPr>
+          <w:szCs w:val="24"/>
+        </w:rPr>
+        <w:t>fit_intercept</w:t>
+      </w:r>
+      <w:proofErr w:type="spellEnd"/>
+      <w:r>
+        <w:rPr>
+          <w:szCs w:val="24"/>
+        </w:rPr>
+        <w:t xml:space="preserve"> = [True, False]</w:t>
       </w:r>
     </w:p>
     <w:p>
@@ -2859,6 +2985,7 @@
           <w:numId w:val="12"/>
         </w:numPr>
         <w:spacing w:line="480" w:lineRule="auto"/>
+        <w:jc w:val="both"/>
         <w:rPr>
           <w:szCs w:val="24"/>
         </w:rPr>
@@ -3038,7 +3165,22 @@
           <w:sz w:val="18"/>
           <w:szCs w:val="18"/>
         </w:rPr>
-        <w:t>Confusion Matrix using Lexicon Approach</w:t>
+        <w:t xml:space="preserve">Confusion Matrix using </w:t>
+      </w:r>
+      <w:r>
+        <w:rPr>
+          <w:b/>
+          <w:sz w:val="18"/>
+          <w:szCs w:val="18"/>
+        </w:rPr>
+        <w:t>Lexicon</w:t>
+      </w:r>
+      <w:r>
+        <w:rPr>
+          <w:sz w:val="18"/>
+          <w:szCs w:val="18"/>
+        </w:rPr>
+        <w:t xml:space="preserve"> Approach</w:t>
       </w:r>
     </w:p>
     <w:p>
@@ -3142,7 +3284,22 @@
           <w:sz w:val="18"/>
           <w:szCs w:val="18"/>
         </w:rPr>
-        <w:t>Confusion Matrix using Lexicon Approach</w:t>
+        <w:t xml:space="preserve">Confusion Matrix using </w:t>
+      </w:r>
+      <w:r>
+        <w:rPr>
+          <w:b/>
+          <w:sz w:val="18"/>
+          <w:szCs w:val="18"/>
+        </w:rPr>
+        <w:t>Machine Learning</w:t>
+      </w:r>
+      <w:r>
+        <w:rPr>
+          <w:sz w:val="18"/>
+          <w:szCs w:val="18"/>
+        </w:rPr>
+        <w:t xml:space="preserve"> Approach</w:t>
       </w:r>
     </w:p>
     <w:p>
@@ -3483,6 +3640,7 @@
           <w:numId w:val="5"/>
         </w:numPr>
         <w:spacing w:line="480" w:lineRule="auto"/>
+        <w:jc w:val="both"/>
         <w:rPr>
           <w:szCs w:val="24"/>
         </w:rPr>
@@ -3502,6 +3660,7 @@
           <w:numId w:val="5"/>
         </w:numPr>
         <w:spacing w:line="480" w:lineRule="auto"/>
+        <w:jc w:val="both"/>
         <w:rPr>
           <w:szCs w:val="24"/>
         </w:rPr>
@@ -3522,6 +3681,7 @@
           <w:numId w:val="5"/>
         </w:numPr>
         <w:spacing w:line="480" w:lineRule="auto"/>
+        <w:jc w:val="both"/>
         <w:rPr>
           <w:szCs w:val="24"/>
         </w:rPr>
@@ -3550,7 +3710,23 @@
           <w:color w:val="000000"/>
           <w:szCs w:val="24"/>
         </w:rPr>
-        <w:t>To kick off #SXSWi @mention is giving away an iPad 2... Just visit the FB page to enter: {link} #SXSW</w:t>
+        <w:t>To kick off #</w:t>
+      </w:r>
+      <w:proofErr w:type="spellStart"/>
+      <w:r>
+        <w:rPr>
+          <w:color w:val="000000"/>
+          <w:szCs w:val="24"/>
+        </w:rPr>
+        <w:t>SXSWi</w:t>
+      </w:r>
+      <w:proofErr w:type="spellEnd"/>
+      <w:r>
+        <w:rPr>
+          <w:color w:val="000000"/>
+          <w:szCs w:val="24"/>
+        </w:rPr>
+        <w:t xml:space="preserve"> @mention is giving away an iPad 2... Just visit the FB page to enter: {link} #SXSW</w:t>
       </w:r>
     </w:p>
     <w:p>
@@ -3561,6 +3737,7 @@
           <w:numId w:val="5"/>
         </w:numPr>
         <w:spacing w:line="480" w:lineRule="auto"/>
+        <w:jc w:val="both"/>
         <w:rPr>
           <w:szCs w:val="24"/>
         </w:rPr>
@@ -3593,6 +3770,7 @@
           <w:numId w:val="5"/>
         </w:numPr>
         <w:spacing w:line="480" w:lineRule="auto"/>
+        <w:jc w:val="both"/>
         <w:rPr>
           <w:szCs w:val="24"/>
         </w:rPr>
@@ -3626,6 +3804,7 @@
           <w:numId w:val="5"/>
         </w:numPr>
         <w:spacing w:line="480" w:lineRule="auto"/>
+        <w:jc w:val="both"/>
         <w:rPr>
           <w:szCs w:val="24"/>
         </w:rPr>
@@ -3658,6 +3837,7 @@
           <w:numId w:val="5"/>
         </w:numPr>
         <w:spacing w:line="480" w:lineRule="auto"/>
+        <w:jc w:val="both"/>
         <w:rPr>
           <w:szCs w:val="24"/>
         </w:rPr>
@@ -3678,6 +3858,7 @@
           <w:numId w:val="5"/>
         </w:numPr>
         <w:spacing w:line="480" w:lineRule="auto"/>
+        <w:jc w:val="both"/>
         <w:rPr>
           <w:szCs w:val="24"/>
         </w:rPr>
@@ -3694,7 +3875,39 @@
           <w:color w:val="000000"/>
           <w:szCs w:val="24"/>
         </w:rPr>
-        <w:t>RT @mention Make sure you are donating to the JAPANESE Red Cross for #japan: {link} #sxswcares #sxsw #quake | thank YOU!</w:t>
+        <w:t>RT @mention Make sure you are donating to the JAPANESE Red Cross for #japan: {link} #</w:t>
+      </w:r>
+      <w:proofErr w:type="spellStart"/>
+      <w:r>
+        <w:rPr>
+          <w:color w:val="000000"/>
+          <w:szCs w:val="24"/>
+        </w:rPr>
+        <w:t>sxswcares</w:t>
+      </w:r>
+      <w:proofErr w:type="spellEnd"/>
+      <w:r>
+        <w:rPr>
+          <w:color w:val="000000"/>
+          <w:szCs w:val="24"/>
+        </w:rPr>
+        <w:t xml:space="preserve"> #</w:t>
+      </w:r>
+      <w:proofErr w:type="spellStart"/>
+      <w:r>
+        <w:rPr>
+          <w:color w:val="000000"/>
+          <w:szCs w:val="24"/>
+        </w:rPr>
+        <w:t>sxsw</w:t>
+      </w:r>
+      <w:proofErr w:type="spellEnd"/>
+      <w:r>
+        <w:rPr>
+          <w:color w:val="000000"/>
+          <w:szCs w:val="24"/>
+        </w:rPr>
+        <w:t xml:space="preserve"> #quake | thank YOU!</w:t>
       </w:r>
     </w:p>
     <w:p>
@@ -3705,6 +3918,7 @@
           <w:numId w:val="5"/>
         </w:numPr>
         <w:spacing w:line="480" w:lineRule="auto"/>
+        <w:jc w:val="both"/>
         <w:rPr>
           <w:szCs w:val="24"/>
         </w:rPr>
@@ -3731,6 +3945,7 @@
           <w:numId w:val="5"/>
         </w:numPr>
         <w:spacing w:line="480" w:lineRule="auto"/>
+        <w:jc w:val="both"/>
         <w:rPr>
           <w:szCs w:val="24"/>
         </w:rPr>
@@ -3757,6 +3972,7 @@
           <w:numId w:val="5"/>
         </w:numPr>
         <w:spacing w:line="480" w:lineRule="auto"/>
+        <w:jc w:val="both"/>
         <w:rPr>
           <w:szCs w:val="24"/>
         </w:rPr>
@@ -3789,6 +4005,7 @@
           <w:numId w:val="5"/>
         </w:numPr>
         <w:spacing w:line="480" w:lineRule="auto"/>
+        <w:jc w:val="both"/>
         <w:rPr>
           <w:szCs w:val="24"/>
         </w:rPr>
@@ -3809,6 +4026,7 @@
           <w:numId w:val="5"/>
         </w:numPr>
         <w:spacing w:line="480" w:lineRule="auto"/>
+        <w:jc w:val="both"/>
         <w:rPr>
           <w:szCs w:val="24"/>
         </w:rPr>
@@ -3831,8 +4049,49 @@
           <w:color w:val="000000"/>
           <w:szCs w:val="24"/>
         </w:rPr>
-        <w:t>Next up @mention #sxswi: Your Mom Had An #iPad, Designing For Boomers #SXSW #sxswi</w:t>
-      </w:r>
+        <w:t>Next up @mention #</w:t>
+      </w:r>
+      <w:proofErr w:type="spellStart"/>
+      <w:r>
+        <w:rPr>
+          <w:color w:val="000000"/>
+          <w:szCs w:val="24"/>
+        </w:rPr>
+        <w:t>sxswi</w:t>
+      </w:r>
+      <w:proofErr w:type="spellEnd"/>
+      <w:r>
+        <w:rPr>
+          <w:color w:val="000000"/>
+          <w:szCs w:val="24"/>
+        </w:rPr>
+        <w:t xml:space="preserve">: Your Mom Had An #iPad, Designing </w:t>
+      </w:r>
+      <w:proofErr w:type="gramStart"/>
+      <w:r>
+        <w:rPr>
+          <w:color w:val="000000"/>
+          <w:szCs w:val="24"/>
+        </w:rPr>
+        <w:t>For</w:t>
+      </w:r>
+      <w:proofErr w:type="gramEnd"/>
+      <w:r>
+        <w:rPr>
+          <w:color w:val="000000"/>
+          <w:szCs w:val="24"/>
+        </w:rPr>
+        <w:t xml:space="preserve"> Boomers #SXSW #</w:t>
+      </w:r>
+      <w:proofErr w:type="spellStart"/>
+      <w:r>
+        <w:rPr>
+          <w:color w:val="000000"/>
+          <w:szCs w:val="24"/>
+        </w:rPr>
+        <w:t>sxswi</w:t>
+      </w:r>
+      <w:proofErr w:type="spellEnd"/>
     </w:p>
     <w:p>
       <w:pPr>
@@ -3842,6 +4101,7 @@
           <w:numId w:val="5"/>
         </w:numPr>
         <w:spacing w:line="480" w:lineRule="auto"/>
+        <w:jc w:val="both"/>
         <w:rPr>
           <w:szCs w:val="24"/>
         </w:rPr>
@@ -3868,6 +4128,7 @@
           <w:numId w:val="5"/>
         </w:numPr>
         <w:spacing w:line="480" w:lineRule="auto"/>
+        <w:jc w:val="both"/>
         <w:rPr>
           <w:szCs w:val="24"/>
         </w:rPr>
@@ -3900,6 +4161,7 @@
           <w:numId w:val="5"/>
         </w:numPr>
         <w:spacing w:line="480" w:lineRule="auto"/>
+        <w:jc w:val="both"/>
         <w:rPr>
           <w:szCs w:val="24"/>
         </w:rPr>
@@ -3926,6 +4188,7 @@
           <w:numId w:val="5"/>
         </w:numPr>
         <w:spacing w:line="480" w:lineRule="auto"/>
+        <w:jc w:val="both"/>
         <w:rPr>
           <w:szCs w:val="24"/>
         </w:rPr>
@@ -3953,6 +4216,7 @@
           <w:numId w:val="5"/>
         </w:numPr>
         <w:spacing w:line="480" w:lineRule="auto"/>
+        <w:jc w:val="both"/>
         <w:rPr>
           <w:szCs w:val="24"/>
         </w:rPr>
@@ -3970,13 +4234,47 @@
         </w:rPr>
         <w:t xml:space="preserve"> </w:t>
       </w:r>
+      <w:proofErr w:type="gramStart"/>
       <w:r>
         <w:rPr>
           <w:color w:val="000000"/>
           <w:szCs w:val="24"/>
         </w:rPr>
-        <w:t>so the iPad will be available while I'm in Austin for #sxsw -- this is major #GeekDilemma</w:t>
-      </w:r>
+        <w:t>so</w:t>
+      </w:r>
+      <w:proofErr w:type="gramEnd"/>
+      <w:r>
+        <w:rPr>
+          <w:color w:val="000000"/>
+          <w:szCs w:val="24"/>
+        </w:rPr>
+        <w:t xml:space="preserve"> the iPad will be available while I'm in Austin for #</w:t>
+      </w:r>
+      <w:proofErr w:type="spellStart"/>
+      <w:r>
+        <w:rPr>
+          <w:color w:val="000000"/>
+          <w:szCs w:val="24"/>
+        </w:rPr>
+        <w:t>sxsw</w:t>
+      </w:r>
+      <w:proofErr w:type="spellEnd"/>
+      <w:r>
+        <w:rPr>
+          <w:color w:val="000000"/>
+          <w:szCs w:val="24"/>
+        </w:rPr>
+        <w:t xml:space="preserve"> -- this is major #</w:t>
+      </w:r>
+      <w:proofErr w:type="spellStart"/>
+      <w:r>
+        <w:rPr>
+          <w:color w:val="000000"/>
+          <w:szCs w:val="24"/>
+        </w:rPr>
+        <w:t>GeekDilemma</w:t>
+      </w:r>
+      <w:proofErr w:type="spellEnd"/>
     </w:p>
     <w:p>
       <w:pPr>
@@ -3986,6 +4284,7 @@
           <w:numId w:val="5"/>
         </w:numPr>
         <w:spacing w:line="480" w:lineRule="auto"/>
+        <w:jc w:val="both"/>
         <w:rPr>
           <w:szCs w:val="24"/>
         </w:rPr>
@@ -4018,6 +4317,7 @@
           <w:numId w:val="5"/>
         </w:numPr>
         <w:spacing w:line="480" w:lineRule="auto"/>
+        <w:jc w:val="both"/>
         <w:rPr>
           <w:szCs w:val="24"/>
         </w:rPr>
@@ -4050,6 +4350,7 @@
           <w:numId w:val="5"/>
         </w:numPr>
         <w:spacing w:line="480" w:lineRule="auto"/>
+        <w:jc w:val="both"/>
         <w:rPr>
           <w:szCs w:val="24"/>
         </w:rPr>
@@ -4103,20 +4404,32 @@
         <w:rPr>
           <w:szCs w:val="24"/>
         </w:rPr>
-        <w:t xml:space="preserve">, however, it did not perform significantly well (achieved an accuracy score of 61%). This is mostly because of the actual human sentiment prediction of some tweets were </w:t>
-      </w:r>
-      <w:r>
-        <w:rPr>
-          <w:szCs w:val="24"/>
-        </w:rPr>
-        <w:t xml:space="preserve">not correctly </w:t>
+        <w:t>, however, it did not perform significantly well (achieved an accuracy score of 61%</w:t>
+      </w:r>
+      <w:r>
+        <w:rPr>
+          <w:szCs w:val="24"/>
+        </w:rPr>
+        <w:t xml:space="preserve"> vs 53% for lexicon approach</w:t>
+      </w:r>
+      <w:r>
+        <w:rPr>
+          <w:szCs w:val="24"/>
+        </w:rPr>
+        <w:t xml:space="preserve">). This is mostly because of the actual human sentiment prediction of some tweets </w:t>
       </w:r>
       <w:r>
         <w:rPr>
           <w:szCs w:val="24"/>
         </w:rPr>
         <w:lastRenderedPageBreak/>
-        <w:t xml:space="preserve">labelled and as a result our ML algorithm predicted a lot of </w:t>
+        <w:t xml:space="preserve">were </w:t>
+      </w:r>
+      <w:r>
+        <w:rPr>
+          <w:szCs w:val="24"/>
+        </w:rPr>
+        <w:t xml:space="preserve">not correctly labelled and as a result our ML algorithm predicted a lot of </w:t>
       </w:r>
       <w:r>
         <w:rPr>
@@ -4140,7 +4453,19 @@
         <w:rPr>
           <w:szCs w:val="24"/>
         </w:rPr>
-        <w:t xml:space="preserve">dataset with more accurate initial predictions would have been better to help our ML algorithm learn better but regardless it was still able to predict some the sentiment correctly than the </w:t>
+        <w:t>dataset with more accurate initial predictions would have been better to help our ML algorithm learn better but regardless it was still able to predict the sentiment</w:t>
+      </w:r>
+      <w:r>
+        <w:rPr>
+          <w:szCs w:val="24"/>
+        </w:rPr>
+        <w:t>s</w:t>
+      </w:r>
+      <w:r>
+        <w:rPr>
+          <w:szCs w:val="24"/>
+        </w:rPr>
+        <w:t xml:space="preserve"> correctly than the </w:t>
       </w:r>
       <w:r>
         <w:rPr>
@@ -4158,7 +4483,7 @@
           <w:b/>
         </w:rPr>
       </w:pPr>
-      <w:bookmarkStart w:id="1" w:name="_Toc2433481"/>
+      <w:bookmarkStart w:id="2" w:name="_Toc2433481"/>
       <w:r>
         <w:rPr>
           <w:b/>
@@ -4171,7 +4496,7 @@
         </w:rPr>
         <w:t>2</w:t>
       </w:r>
-      <w:bookmarkEnd w:id="1"/>
+      <w:bookmarkEnd w:id="2"/>
     </w:p>
     <w:p>
       <w:pPr>
@@ -4199,7 +4524,7 @@
           <w:b/>
         </w:rPr>
       </w:pPr>
-      <w:bookmarkStart w:id="2" w:name="_Toc2433482"/>
+      <w:bookmarkStart w:id="3" w:name="_Toc2433482"/>
       <w:r>
         <w:rPr>
           <w:b/>
@@ -4212,7 +4537,7 @@
         </w:rPr>
         <w:t>3</w:t>
       </w:r>
-      <w:bookmarkEnd w:id="2"/>
+      <w:bookmarkEnd w:id="3"/>
     </w:p>
     <w:p>
       <w:pPr>
@@ -4304,12 +4629,6 @@
       </w:r>
       <w:r>
         <w:t xml:space="preserve">using </w:t>
-      </w:r>
-      <w:r>
-        <w:t>i</w:t>
-      </w:r>
-      <w:r>
-        <w:t xml:space="preserve">n </w:t>
       </w:r>
       <w:r>
         <w:t>the cloud</w:t>
@@ -4664,7 +4983,13 @@
       </w:pPr>
       <w:r>
         <w:lastRenderedPageBreak/>
-        <w:t xml:space="preserve">This chat bot will be used to help answer questions related to our product </w:t>
+        <w:t xml:space="preserve">This chat bot will be </w:t>
+      </w:r>
+      <w:r>
+        <w:t>able to</w:t>
+      </w:r>
+      <w:r>
+        <w:t xml:space="preserve"> answer questions related to our product </w:t>
       </w:r>
       <w:r>
         <w:t xml:space="preserve">in a one-to-one </w:t>
@@ -4695,6 +5020,18 @@
       <w:r>
         <w:t>Our users will be the ones who have installed Microclimate on their local development machine or using Microclimate as a service in the private cloud instance.</w:t>
       </w:r>
+      <w:r>
+        <w:t xml:space="preserve"> </w:t>
+      </w:r>
+      <w:r>
+        <w:t xml:space="preserve">The dialog system will be </w:t>
+      </w:r>
+      <w:r>
+        <w:t>available for use as part of the Microclimate product</w:t>
+      </w:r>
+      <w:r>
+        <w:t>.</w:t>
+      </w:r>
     </w:p>
     <w:p>
       <w:pPr>
@@ -4794,7 +5131,15 @@
         <w:t xml:space="preserve"> Hi John, you can </w:t>
       </w:r>
       <w:r>
-        <w:t xml:space="preserve">import an existing project by simply clicking the import button on the bottom left and selecting the type of project import you want to perform, e.g from </w:t>
+        <w:t xml:space="preserve">import an existing project by simply clicking the import button on the bottom left and selecting the type of project import you want to perform, </w:t>
+      </w:r>
+      <w:proofErr w:type="spellStart"/>
+      <w:r>
+        <w:t>e.g</w:t>
+      </w:r>
+      <w:proofErr w:type="spellEnd"/>
+      <w:r>
+        <w:t xml:space="preserve"> from </w:t>
       </w:r>
       <w:r>
         <w:t>GitHub</w:t>
@@ -4872,19 +5217,14 @@
         <w:jc w:val="both"/>
       </w:pPr>
       <w:r>
+        <w:lastRenderedPageBreak/>
         <w:t xml:space="preserve">A </w:t>
       </w:r>
       <w:r>
         <w:t>task-oriented</w:t>
       </w:r>
       <w:r>
-        <w:t xml:space="preserve"> dialog box with the same intention as opportunity</w:t>
-      </w:r>
-      <w:r>
-        <w:t xml:space="preserve"> </w:t>
-      </w:r>
-      <w:r>
-        <w:t xml:space="preserve">#2 </w:t>
+        <w:t xml:space="preserve"> dialog box </w:t>
       </w:r>
       <w:r>
         <w:t>to help the customers solve a problem with real-time step by step</w:t>
@@ -4907,7 +5247,6 @@
         <w:jc w:val="both"/>
       </w:pPr>
       <w:r>
-        <w:lastRenderedPageBreak/>
         <w:t xml:space="preserve">This </w:t>
       </w:r>
       <w:r>
@@ -4929,7 +5268,7 @@
         <w:t xml:space="preserve">letting the users follow a set of tasks in a particular </w:t>
       </w:r>
       <w:r>
-        <w:t>order. User’s will have real time interactions with the dialog box and follow each instruction to overcome the problem.</w:t>
+        <w:t>order. Users will have real time interactions with the dialog box and follow each instruction to overcome the problem.</w:t>
       </w:r>
       <w:r>
         <w:t xml:space="preserve"> This dialog </w:t>
@@ -4960,6 +5299,12 @@
       <w:r>
         <w:t>Our users will be the ones who have installed Microclimate on their local development machine or using Microclimate as a service in the private cloud instance.</w:t>
       </w:r>
+      <w:r>
+        <w:t xml:space="preserve"> </w:t>
+      </w:r>
+      <w:r>
+        <w:t>The dialog system will be available for use as part of the Microclimate product.</w:t>
+      </w:r>
     </w:p>
     <w:p>
       <w:pPr>
@@ -4998,7 +5343,13 @@
         <w:rPr>
           <w:b/>
         </w:rPr>
-        <w:t>Chat bot:</w:t>
+        <w:t>Agent</w:t>
+      </w:r>
+      <w:r>
+        <w:rPr>
+          <w:b/>
+        </w:rPr>
+        <w:t>:</w:t>
       </w:r>
       <w:r>
         <w:t xml:space="preserve"> Hello, welcome to our enhanced Microclimate chat service. What may I help you with today?</w:t>
@@ -5078,6 +5429,7 @@
         <w:rPr>
           <w:b/>
         </w:rPr>
+        <w:lastRenderedPageBreak/>
         <w:t>Agent:</w:t>
       </w:r>
       <w:r>
@@ -5090,7 +5442,15 @@
         <w:t>. Enter the type of import you want to do on the chat for specific help on that import type</w:t>
       </w:r>
       <w:r>
-        <w:t>, e.g GitHub or Zip or Local</w:t>
+        <w:t xml:space="preserve">, </w:t>
+      </w:r>
+      <w:proofErr w:type="spellStart"/>
+      <w:r>
+        <w:t>e.g</w:t>
+      </w:r>
+      <w:proofErr w:type="spellEnd"/>
+      <w:r>
+        <w:t xml:space="preserve"> GitHub or Zip or Local</w:t>
       </w:r>
       <w:r>
         <w:t>. Enter skip to go the next step.</w:t>
@@ -5107,7 +5467,6 @@
         <w:jc w:val="both"/>
       </w:pPr>
       <w:r>
-        <w:lastRenderedPageBreak/>
         <w:t xml:space="preserve">One of the main concerns is that since our </w:t>
       </w:r>
       <w:r>
@@ -5132,10 +5491,22 @@
         <w:t>problem,</w:t>
       </w:r>
       <w:r>
-        <w:t xml:space="preserve"> but our agent does not have the right solution to it, it will be stuck at providing a wrong solution to the </w:t>
-      </w:r>
-      <w:r>
-        <w:t>user.</w:t>
+        <w:t xml:space="preserve"> but our agent does not have the right solution to it, it will be stuck at providing </w:t>
+      </w:r>
+      <w:r>
+        <w:t>the</w:t>
+      </w:r>
+      <w:r>
+        <w:t xml:space="preserve"> wrong solution to the </w:t>
+      </w:r>
+      <w:r>
+        <w:t>user</w:t>
+      </w:r>
+      <w:r>
+        <w:t xml:space="preserve"> all the time</w:t>
+      </w:r>
+      <w:r>
+        <w:t>.</w:t>
       </w:r>
     </w:p>
     <w:p>
@@ -5181,10 +5552,16 @@
         <w:t xml:space="preserve">intelligent </w:t>
       </w:r>
       <w:r>
-        <w:t xml:space="preserve">touch to the product to acquire product feedback as well as know which areas of the product needs more work by simply finding </w:t>
-      </w:r>
-      <w:r>
-        <w:t>which area of Microclimate has the most questions. The ROI will be significant for number of reasons:</w:t>
+        <w:t>touch to the product to acquire product feedback as well</w:t>
+      </w:r>
+      <w:r>
+        <w:t xml:space="preserve">. The </w:t>
+      </w:r>
+      <w:r>
+        <w:t>return of invest for having such dialog system for this product</w:t>
+      </w:r>
+      <w:r>
+        <w:t xml:space="preserve"> will be significant for number of reasons:</w:t>
       </w:r>
     </w:p>
     <w:p>
@@ -5198,7 +5575,13 @@
         <w:jc w:val="both"/>
       </w:pPr>
       <w:r>
-        <w:t xml:space="preserve">Customer problems will be solved almost always solved right away. Making our customers extremely happy and </w:t>
+        <w:t>Customer problems will be almost always solved right away</w:t>
+      </w:r>
+      <w:r>
+        <w:t>; m</w:t>
+      </w:r>
+      <w:r>
+        <w:t xml:space="preserve">aking our customers extremely happy and </w:t>
       </w:r>
       <w:r>
         <w:t>attract more people to use it.</w:t>
@@ -5224,10 +5607,16 @@
         <w:t xml:space="preserve">human </w:t>
       </w:r>
       <w:r>
-        <w:t xml:space="preserve">work needed to track extra customer questions as the </w:t>
-      </w:r>
-      <w:r>
-        <w:t>chat bot will be able to now solve almost all.</w:t>
+        <w:t xml:space="preserve">work needed to track customer questions as the </w:t>
+      </w:r>
+      <w:r>
+        <w:t>chat bot will be able to now solve almost all</w:t>
+      </w:r>
+      <w:r>
+        <w:t xml:space="preserve"> in an automated manner</w:t>
+      </w:r>
+      <w:r>
+        <w:t>.</w:t>
       </w:r>
     </w:p>
     <w:p>
@@ -5247,7 +5636,11 @@
         <w:t xml:space="preserve">make the project manager’s life much easier to prioritize work that needs to be done. </w:t>
       </w:r>
       <w:r>
-        <w:t xml:space="preserve">If an area of the product is being hit with a lot of questions, as a project manager, I will make sure to allocate more resources to that </w:t>
+        <w:t xml:space="preserve">If an area of the product is being hit </w:t>
+      </w:r>
+      <w:r>
+        <w:lastRenderedPageBreak/>
+        <w:t xml:space="preserve">with a lot of questions, as a project manager, I will make sure to allocate more resources to that </w:t>
       </w:r>
       <w:r>
         <w:t>area to fix it as soon as possible.</w:t>
@@ -5264,7 +5657,6 @@
         <w:jc w:val="both"/>
       </w:pPr>
       <w:r>
-        <w:lastRenderedPageBreak/>
         <w:t xml:space="preserve">The development timeline for this chatbot could be anywhere </w:t>
       </w:r>
       <w:r>
@@ -5289,15 +5681,47 @@
         <w:t xml:space="preserve"> if the correct resources are allocated</w:t>
       </w:r>
       <w:r>
-        <w:t>, i.e if a team with actual machine learning engineers are working on it. For example, if the Microclimate team decides to not outsource this project and decide to build it themselves, it will not be that great as there is no machine learning engineers in the team and it will take a longer amount of time for them. However, if the product is outsourced from an internal IBM machine learning team for a discount price and simply plugged into the Microclimate framework, it will be much more quicker and efficient</w:t>
-      </w:r>
-      <w:r>
-        <w:t>, and more importantly the chatbot will be functioning</w:t>
-      </w:r>
-      <w:bookmarkStart w:id="3" w:name="_GoBack"/>
-      <w:bookmarkEnd w:id="3"/>
-      <w:r>
-        <w:t xml:space="preserve"> as expected.</w:t>
+        <w:t xml:space="preserve">, </w:t>
+      </w:r>
+      <w:proofErr w:type="spellStart"/>
+      <w:r>
+        <w:t>i.e</w:t>
+      </w:r>
+      <w:proofErr w:type="spellEnd"/>
+      <w:r>
+        <w:t xml:space="preserve"> if a team with actual machine learning engineers are working on it. For example, if the Microclimate team decides to not outsource this project and decide to build it themselves, it will not be that great as there is no machine learning engineers in the team</w:t>
+      </w:r>
+      <w:r>
+        <w:t xml:space="preserve"> currently</w:t>
+      </w:r>
+      <w:r>
+        <w:t xml:space="preserve"> and it will take a longer amount of time for them. However, if the product is outsourced </w:t>
+      </w:r>
+      <w:r>
+        <w:t>to</w:t>
+      </w:r>
+      <w:r>
+        <w:t xml:space="preserve"> an internal IBM machine learning team for a discount price and simply plugged into the Microclimate framework, it will be much </w:t>
+      </w:r>
+      <w:proofErr w:type="gramStart"/>
+      <w:r>
+        <w:t>more quicker</w:t>
+      </w:r>
+      <w:proofErr w:type="gramEnd"/>
+      <w:r>
+        <w:t xml:space="preserve"> and efficient</w:t>
+      </w:r>
+      <w:r>
+        <w:t xml:space="preserve">, and more importantly the chatbot will be </w:t>
+      </w:r>
+      <w:r>
+        <w:t>working</w:t>
+      </w:r>
+      <w:r>
+        <w:t xml:space="preserve"> </w:t>
+      </w:r>
+      <w:r>
+        <w:t>with an adequate level of functionality.</w:t>
       </w:r>
     </w:p>
     <w:sectPr>
@@ -8783,7 +9207,7 @@
 </file>
 
 <file path=customXml/itemProps1.xml><?xml version="1.0" encoding="utf-8"?>
-<ds:datastoreItem xmlns:ds="http://schemas.openxmlformats.org/officeDocument/2006/customXml" ds:itemID="{5EBBAF8D-0A37-FA46-98DD-88FF8DC8F7F1}">
+<ds:datastoreItem xmlns:ds="http://schemas.openxmlformats.org/officeDocument/2006/customXml" ds:itemID="{CA3417A5-CF62-9A48-852E-06C535F858CD}">
   <ds:schemaRefs>
     <ds:schemaRef ds:uri="http://schemas.openxmlformats.org/officeDocument/2006/bibliography"/>
   </ds:schemaRefs>

</xml_diff>